<commit_message>
Updated the LLD Doc
</commit_message>
<xml_diff>
--- a/Internship Projects/Business Intelligence/Heart Disease Diagnostic Analysis/Heart_Disease_Diagnostic_Analysis-Low_Level_Design.docx
+++ b/Internship Projects/Business Intelligence/Heart Disease Diagnostic Analysis/Heart_Disease_Diagnostic_Analysis-Low_Level_Design.docx
@@ -1,6 +1,6 @@
 
 <file path=word/document.xml><?xml version="1.0" encoding="utf-8"?>
-<w:document xmlns:wpc="http://schemas.microsoft.com/office/word/2010/wordprocessingCanvas" xmlns:mc="http://schemas.openxmlformats.org/markup-compatibility/2006" xmlns:o="urn:schemas-microsoft-com:office:office" xmlns:r="http://schemas.openxmlformats.org/officeDocument/2006/relationships" xmlns:m="http://schemas.openxmlformats.org/officeDocument/2006/math" xmlns:v="urn:schemas-microsoft-com:vml" xmlns:wp14="http://schemas.microsoft.com/office/word/2010/wordprocessingDrawing" xmlns:wp="http://schemas.openxmlformats.org/drawingml/2006/wordprocessingDrawing" xmlns:w10="urn:schemas-microsoft-com:office:word" xmlns:w="http://schemas.openxmlformats.org/wordprocessingml/2006/main" xmlns:w14="http://schemas.microsoft.com/office/word/2010/wordml" xmlns:w15="http://schemas.microsoft.com/office/word/2012/wordml" xmlns:wpg="http://schemas.microsoft.com/office/word/2010/wordprocessingGroup" xmlns:wpi="http://schemas.microsoft.com/office/word/2010/wordprocessingInk" xmlns:wne="http://schemas.microsoft.com/office/word/2006/wordml" xmlns:wps="http://schemas.microsoft.com/office/word/2010/wordprocessingShape" mc:Ignorable="w14 w15 wp14">
+<w:document xmlns:wpc="http://schemas.microsoft.com/office/word/2010/wordprocessingCanvas" xmlns:cx="http://schemas.microsoft.com/office/drawing/2014/chartex" xmlns:cx1="http://schemas.microsoft.com/office/drawing/2015/9/8/chartex" xmlns:cx2="http://schemas.microsoft.com/office/drawing/2015/10/21/chartex" xmlns:cx3="http://schemas.microsoft.com/office/drawing/2016/5/9/chartex" xmlns:cx4="http://schemas.microsoft.com/office/drawing/2016/5/10/chartex" xmlns:cx5="http://schemas.microsoft.com/office/drawing/2016/5/11/chartex" xmlns:cx6="http://schemas.microsoft.com/office/drawing/2016/5/12/chartex" xmlns:cx7="http://schemas.microsoft.com/office/drawing/2016/5/13/chartex" xmlns:cx8="http://schemas.microsoft.com/office/drawing/2016/5/14/chartex" xmlns:mc="http://schemas.openxmlformats.org/markup-compatibility/2006" xmlns:aink="http://schemas.microsoft.com/office/drawing/2016/ink" xmlns:am3d="http://schemas.microsoft.com/office/drawing/2017/model3d" xmlns:o="urn:schemas-microsoft-com:office:office" xmlns:r="http://schemas.openxmlformats.org/officeDocument/2006/relationships" xmlns:m="http://schemas.openxmlformats.org/officeDocument/2006/math" xmlns:v="urn:schemas-microsoft-com:vml" xmlns:wp14="http://schemas.microsoft.com/office/word/2010/wordprocessingDrawing" xmlns:wp="http://schemas.openxmlformats.org/drawingml/2006/wordprocessingDrawing" xmlns:w10="urn:schemas-microsoft-com:office:word" xmlns:w="http://schemas.openxmlformats.org/wordprocessingml/2006/main" xmlns:w14="http://schemas.microsoft.com/office/word/2010/wordml" xmlns:w15="http://schemas.microsoft.com/office/word/2012/wordml" xmlns:w16cex="http://schemas.microsoft.com/office/word/2018/wordml/cex" xmlns:w16cid="http://schemas.microsoft.com/office/word/2016/wordml/cid" xmlns:w16="http://schemas.microsoft.com/office/word/2018/wordml" xmlns:w16sdtdh="http://schemas.microsoft.com/office/word/2020/wordml/sdtdatahash" xmlns:w16se="http://schemas.microsoft.com/office/word/2015/wordml/symex" xmlns:wpg="http://schemas.microsoft.com/office/word/2010/wordprocessingGroup" xmlns:wpi="http://schemas.microsoft.com/office/word/2010/wordprocessingInk" xmlns:wne="http://schemas.microsoft.com/office/word/2006/wordml" xmlns:wps="http://schemas.microsoft.com/office/word/2010/wordprocessingShape" mc:Ignorable="w14 w15 w16se w16cid w16 w16cex w16sdtdh wp14">
   <w:body>
     <w:p>
       <w:pPr>
@@ -142,7 +142,15 @@
           <w:sz w:val="36"/>
           <w:szCs w:val="36"/>
         </w:rPr>
-        <w:t>Revision Number: 1.2</w:t>
+        <w:t>Revision Number: 1.</w:t>
+      </w:r>
+      <w:r>
+        <w:rPr>
+          <w:rFonts w:ascii="Times New Roman" w:hAnsi="Times New Roman" w:cs="Times New Roman"/>
+          <w:sz w:val="36"/>
+          <w:szCs w:val="36"/>
+        </w:rPr>
+        <w:t>3</w:t>
       </w:r>
     </w:p>
     <w:p>
@@ -168,7 +176,7 @@
           <w:sz w:val="36"/>
           <w:szCs w:val="36"/>
         </w:rPr>
-        <w:t>13</w:t>
+        <w:t>31</w:t>
       </w:r>
       <w:r>
         <w:rPr>
@@ -176,7 +184,15 @@
           <w:sz w:val="36"/>
           <w:szCs w:val="36"/>
         </w:rPr>
-        <w:t>/09</w:t>
+        <w:t>/</w:t>
+      </w:r>
+      <w:r>
+        <w:rPr>
+          <w:rFonts w:ascii="Times New Roman" w:hAnsi="Times New Roman" w:cs="Times New Roman"/>
+          <w:sz w:val="36"/>
+          <w:szCs w:val="36"/>
+        </w:rPr>
+        <w:t>10</w:t>
       </w:r>
       <w:r>
         <w:rPr>
@@ -784,6 +800,31 @@
                 <w:szCs w:val="24"/>
               </w:rPr>
             </w:pPr>
+            <w:r>
+              <w:rPr>
+                <w:rFonts w:ascii="Times New Roman" w:hAnsi="Times New Roman" w:cs="Times New Roman"/>
+                <w:sz w:val="24"/>
+                <w:szCs w:val="24"/>
+              </w:rPr>
+              <w:t>31</w:t>
+            </w:r>
+            <w:r>
+              <w:rPr>
+                <w:rFonts w:ascii="Times New Roman" w:hAnsi="Times New Roman" w:cs="Times New Roman"/>
+                <w:sz w:val="24"/>
+                <w:szCs w:val="24"/>
+                <w:vertAlign w:val="superscript"/>
+              </w:rPr>
+              <w:t>st</w:t>
+            </w:r>
+            <w:r>
+              <w:rPr>
+                <w:rFonts w:ascii="Times New Roman" w:hAnsi="Times New Roman" w:cs="Times New Roman"/>
+                <w:sz w:val="24"/>
+                <w:szCs w:val="24"/>
+              </w:rPr>
+              <w:t xml:space="preserve"> October, 2021</w:t>
+            </w:r>
           </w:p>
         </w:tc>
         <w:tc>
@@ -799,6 +840,14 @@
                 <w:szCs w:val="24"/>
               </w:rPr>
             </w:pPr>
+            <w:r>
+              <w:rPr>
+                <w:rFonts w:ascii="Times New Roman" w:hAnsi="Times New Roman" w:cs="Times New Roman"/>
+                <w:sz w:val="24"/>
+                <w:szCs w:val="24"/>
+              </w:rPr>
+              <w:t>1.3</w:t>
+            </w:r>
           </w:p>
         </w:tc>
         <w:tc>
@@ -813,6 +862,14 @@
                 <w:szCs w:val="24"/>
               </w:rPr>
             </w:pPr>
+            <w:r>
+              <w:rPr>
+                <w:rFonts w:ascii="Times New Roman" w:hAnsi="Times New Roman" w:cs="Times New Roman"/>
+                <w:sz w:val="24"/>
+                <w:szCs w:val="24"/>
+              </w:rPr>
+              <w:t>Updated Observations</w:t>
+            </w:r>
           </w:p>
         </w:tc>
         <w:tc>
@@ -828,6 +885,14 @@
                 <w:szCs w:val="24"/>
               </w:rPr>
             </w:pPr>
+            <w:r>
+              <w:rPr>
+                <w:rFonts w:ascii="Times New Roman" w:hAnsi="Times New Roman" w:cs="Times New Roman"/>
+                <w:sz w:val="24"/>
+                <w:szCs w:val="24"/>
+              </w:rPr>
+              <w:t>Shrey Shah</w:t>
+            </w:r>
           </w:p>
         </w:tc>
       </w:tr>
@@ -4776,7 +4841,6 @@
           <w:szCs w:val="24"/>
         </w:rPr>
       </w:pPr>
-      <w:proofErr w:type="gramStart"/>
       <w:r>
         <w:rPr>
           <w:rFonts w:ascii="Times New Roman" w:eastAsia="Times New Roman" w:hAnsi="Times New Roman" w:cs="Times New Roman"/>
@@ -4789,7 +4853,6 @@
         </w:rPr>
         <w:t>restecg</w:t>
       </w:r>
-      <w:proofErr w:type="gramEnd"/>
       <w:r>
         <w:rPr>
           <w:rFonts w:ascii="Times New Roman" w:eastAsia="Times New Roman" w:hAnsi="Times New Roman" w:cs="Times New Roman"/>
@@ -5665,21 +5728,8 @@
           <w:szCs w:val="24"/>
           <w:lang w:eastAsia="en-IN"/>
         </w:rPr>
-        <w:t>Value 6: fixed defect (no blood flow in some part of the heart</w:t>
+        <w:t>Value 6: fixed defect (no blood flow in some part of the heart)</w:t>
       </w:r>
-      <w:proofErr w:type="gramStart"/>
-      <w:r>
-        <w:rPr>
-          <w:rFonts w:ascii="Times New Roman" w:eastAsia="Times New Roman" w:hAnsi="Times New Roman" w:cs="Times New Roman"/>
-          <w:color w:val="000000" w:themeColor="text1"/>
-          <w:spacing w:val="-1"/>
-          <w:sz w:val="24"/>
-          <w:szCs w:val="24"/>
-          <w:lang w:eastAsia="en-IN"/>
-        </w:rPr>
-        <w:t>)</w:t>
-      </w:r>
-      <w:proofErr w:type="gramEnd"/>
       <w:r>
         <w:rPr>
           <w:rFonts w:ascii="Times New Roman" w:eastAsia="Times New Roman" w:hAnsi="Times New Roman" w:cs="Times New Roman"/>
@@ -6047,7 +6097,7 @@
         <w:pStyle w:val="ListParagraph"/>
         <w:numPr>
           <w:ilvl w:val="0"/>
-          <w:numId w:val="20"/>
+          <w:numId w:val="44"/>
         </w:numPr>
         <w:spacing w:after="0" w:line="240" w:lineRule="auto"/>
         <w:jc w:val="both"/>
@@ -6065,7 +6115,7 @@
           <w:sz w:val="24"/>
           <w:szCs w:val="24"/>
         </w:rPr>
-        <w:t>The data in the dataset showed that there are some columns in the dataset which are actually categorical variables but when loaded into Tableau behave as numerical variables</w:t>
+        <w:t xml:space="preserve">The data in the dataset showed that there are some columns in the dataset which are </w:t>
       </w:r>
       <w:r>
         <w:rPr>
@@ -6074,7 +6124,16 @@
           <w:sz w:val="24"/>
           <w:szCs w:val="24"/>
         </w:rPr>
-        <w:t>.</w:t>
+        <w:t>categorical</w:t>
+      </w:r>
+      <w:r>
+        <w:rPr>
+          <w:rFonts w:ascii="Times New Roman" w:hAnsi="Times New Roman" w:cs="Times New Roman"/>
+          <w:color w:val="000000" w:themeColor="text1"/>
+          <w:sz w:val="24"/>
+          <w:szCs w:val="24"/>
+        </w:rPr>
+        <w:t xml:space="preserve"> variables but when loaded into Tableau behave as numerical variables.</w:t>
       </w:r>
       <w:r>
         <w:rPr>
@@ -6088,8 +6147,21 @@
     </w:p>
     <w:p>
       <w:pPr>
-        <w:pStyle w:val="ListParagraph"/>
         <w:spacing w:after="0" w:line="240" w:lineRule="auto"/>
+        <w:ind w:left="1080"/>
+        <w:jc w:val="both"/>
+        <w:rPr>
+          <w:rFonts w:ascii="Times New Roman" w:hAnsi="Times New Roman" w:cs="Times New Roman"/>
+          <w:color w:val="000000" w:themeColor="text1"/>
+          <w:sz w:val="24"/>
+          <w:szCs w:val="24"/>
+        </w:rPr>
+      </w:pPr>
+    </w:p>
+    <w:p>
+      <w:pPr>
+        <w:spacing w:after="0" w:line="240" w:lineRule="auto"/>
+        <w:ind w:left="1080"/>
         <w:jc w:val="both"/>
         <w:rPr>
           <w:rFonts w:ascii="Times New Roman" w:hAnsi="Times New Roman" w:cs="Times New Roman"/>
@@ -6141,8 +6213,8 @@
     </w:p>
     <w:p>
       <w:pPr>
-        <w:pStyle w:val="ListParagraph"/>
         <w:spacing w:after="0" w:line="240" w:lineRule="auto"/>
+        <w:ind w:left="1080"/>
         <w:jc w:val="both"/>
         <w:rPr>
           <w:rFonts w:ascii="Times New Roman" w:hAnsi="Times New Roman" w:cs="Times New Roman"/>
@@ -6190,8 +6262,8 @@
     </w:p>
     <w:p>
       <w:pPr>
-        <w:pStyle w:val="ListParagraph"/>
         <w:spacing w:after="0" w:line="240" w:lineRule="auto"/>
+        <w:ind w:left="1080"/>
         <w:jc w:val="both"/>
         <w:rPr>
           <w:rFonts w:ascii="Times New Roman" w:hAnsi="Times New Roman" w:cs="Times New Roman"/>
@@ -6206,7 +6278,7 @@
         <w:pStyle w:val="ListParagraph"/>
         <w:numPr>
           <w:ilvl w:val="0"/>
-          <w:numId w:val="20"/>
+          <w:numId w:val="44"/>
         </w:numPr>
         <w:spacing w:after="0" w:line="240" w:lineRule="auto"/>
         <w:jc w:val="both"/>
@@ -6226,10 +6298,38 @@
         </w:rPr>
         <w:t>There is no column which contains missing data as indicated by the count parameter.</w:t>
       </w:r>
+      <w:r>
+        <w:rPr>
+          <w:rFonts w:ascii="Times New Roman" w:hAnsi="Times New Roman" w:cs="Times New Roman"/>
+          <w:color w:val="000000" w:themeColor="text1"/>
+          <w:sz w:val="24"/>
+          <w:szCs w:val="24"/>
+        </w:rPr>
+        <w:t xml:space="preserve"> </w:t>
+      </w:r>
+      <w:r>
+        <w:rPr>
+          <w:rFonts w:ascii="Times New Roman" w:hAnsi="Times New Roman" w:cs="Times New Roman"/>
+          <w:color w:val="000000" w:themeColor="text1"/>
+          <w:sz w:val="24"/>
+          <w:szCs w:val="24"/>
+        </w:rPr>
+        <w:t>But still we need to check for incorrect</w:t>
+      </w:r>
+      <w:r>
+        <w:rPr>
+          <w:rFonts w:ascii="Times New Roman" w:hAnsi="Times New Roman" w:cs="Times New Roman"/>
+          <w:color w:val="000000" w:themeColor="text1"/>
+          <w:sz w:val="24"/>
+          <w:szCs w:val="24"/>
+        </w:rPr>
+        <w:t xml:space="preserve"> data.</w:t>
+      </w:r>
     </w:p>
     <w:p>
       <w:pPr>
         <w:spacing w:after="0" w:line="240" w:lineRule="auto"/>
+        <w:ind w:left="360"/>
         <w:jc w:val="both"/>
         <w:rPr>
           <w:rFonts w:ascii="Times New Roman" w:hAnsi="Times New Roman" w:cs="Times New Roman"/>
@@ -6244,7 +6344,7 @@
         <w:pStyle w:val="ListParagraph"/>
         <w:numPr>
           <w:ilvl w:val="0"/>
-          <w:numId w:val="20"/>
+          <w:numId w:val="44"/>
         </w:numPr>
         <w:spacing w:after="0" w:line="240" w:lineRule="auto"/>
         <w:jc w:val="both"/>
@@ -6285,8 +6385,21 @@
     </w:p>
     <w:p>
       <w:pPr>
-        <w:pStyle w:val="ListParagraph"/>
         <w:spacing w:after="0" w:line="240" w:lineRule="auto"/>
+        <w:ind w:left="1080"/>
+        <w:jc w:val="both"/>
+        <w:rPr>
+          <w:rFonts w:ascii="Times New Roman" w:hAnsi="Times New Roman" w:cs="Times New Roman"/>
+          <w:color w:val="000000" w:themeColor="text1"/>
+          <w:sz w:val="24"/>
+          <w:szCs w:val="24"/>
+        </w:rPr>
+      </w:pPr>
+    </w:p>
+    <w:p>
+      <w:pPr>
+        <w:spacing w:after="0" w:line="240" w:lineRule="auto"/>
+        <w:ind w:left="1080"/>
         <w:jc w:val="both"/>
         <w:rPr>
           <w:rFonts w:ascii="Times New Roman" w:hAnsi="Times New Roman" w:cs="Times New Roman"/>
@@ -6316,6 +6429,219 @@
     </w:p>
     <w:p>
       <w:pPr>
+        <w:spacing w:after="0" w:line="240" w:lineRule="auto"/>
+        <w:ind w:left="1080"/>
+        <w:jc w:val="both"/>
+        <w:rPr>
+          <w:rFonts w:ascii="Times New Roman" w:hAnsi="Times New Roman" w:cs="Times New Roman"/>
+          <w:color w:val="000000" w:themeColor="text1"/>
+          <w:sz w:val="24"/>
+          <w:szCs w:val="24"/>
+        </w:rPr>
+      </w:pPr>
+    </w:p>
+    <w:p>
+      <w:pPr>
+        <w:pStyle w:val="ListParagraph"/>
+        <w:numPr>
+          <w:ilvl w:val="0"/>
+          <w:numId w:val="44"/>
+        </w:numPr>
+        <w:spacing w:after="0" w:line="240" w:lineRule="auto"/>
+        <w:jc w:val="both"/>
+        <w:rPr>
+          <w:rFonts w:ascii="Times New Roman" w:hAnsi="Times New Roman" w:cs="Times New Roman"/>
+          <w:color w:val="000000" w:themeColor="text1"/>
+          <w:sz w:val="24"/>
+          <w:szCs w:val="24"/>
+        </w:rPr>
+      </w:pPr>
+      <w:r>
+        <w:rPr>
+          <w:rFonts w:ascii="Times New Roman" w:hAnsi="Times New Roman" w:cs="Times New Roman"/>
+          <w:color w:val="000000" w:themeColor="text1"/>
+          <w:sz w:val="24"/>
+          <w:szCs w:val="24"/>
+        </w:rPr>
+        <w:t xml:space="preserve">The oldpeak column has many values as zeros and the data is also skewed. As a part of transformation, we will impute </w:t>
+      </w:r>
+      <w:r>
+        <w:rPr>
+          <w:rFonts w:ascii="Times New Roman" w:hAnsi="Times New Roman" w:cs="Times New Roman"/>
+          <w:color w:val="000000" w:themeColor="text1"/>
+          <w:sz w:val="24"/>
+          <w:szCs w:val="24"/>
+        </w:rPr>
+        <w:t>t</w:t>
+      </w:r>
+      <w:r>
+        <w:rPr>
+          <w:rFonts w:ascii="Times New Roman" w:hAnsi="Times New Roman" w:cs="Times New Roman"/>
+          <w:color w:val="000000" w:themeColor="text1"/>
+          <w:sz w:val="24"/>
+          <w:szCs w:val="24"/>
+        </w:rPr>
+        <w:t xml:space="preserve">he zeros with either mean / median of the column values because the oldpeak values cannot be zero for a human being </w:t>
+      </w:r>
+      <w:r>
+        <w:rPr>
+          <w:rFonts w:ascii="Times New Roman" w:hAnsi="Times New Roman" w:cs="Times New Roman"/>
+          <w:color w:val="000000" w:themeColor="text1"/>
+          <w:sz w:val="24"/>
+          <w:szCs w:val="24"/>
+        </w:rPr>
+        <w:t>and</w:t>
+      </w:r>
+      <w:r>
+        <w:rPr>
+          <w:rFonts w:ascii="Times New Roman" w:hAnsi="Times New Roman" w:cs="Times New Roman"/>
+          <w:color w:val="000000" w:themeColor="text1"/>
+          <w:sz w:val="24"/>
+          <w:szCs w:val="24"/>
+        </w:rPr>
+        <w:t xml:space="preserve"> </w:t>
+      </w:r>
+      <w:r>
+        <w:rPr>
+          <w:rFonts w:ascii="Times New Roman" w:hAnsi="Times New Roman" w:cs="Times New Roman"/>
+          <w:color w:val="000000" w:themeColor="text1"/>
+          <w:sz w:val="24"/>
+          <w:szCs w:val="24"/>
+        </w:rPr>
+        <w:t xml:space="preserve">also </w:t>
+      </w:r>
+      <w:r>
+        <w:rPr>
+          <w:rFonts w:ascii="Times New Roman" w:hAnsi="Times New Roman" w:cs="Times New Roman"/>
+          <w:color w:val="000000" w:themeColor="text1"/>
+          <w:sz w:val="24"/>
+          <w:szCs w:val="24"/>
+        </w:rPr>
+        <w:t xml:space="preserve">remove skewness by using </w:t>
+      </w:r>
+      <w:r>
+        <w:rPr>
+          <w:rFonts w:ascii="Times New Roman" w:hAnsi="Times New Roman" w:cs="Times New Roman"/>
+          <w:color w:val="000000" w:themeColor="text1"/>
+          <w:sz w:val="24"/>
+          <w:szCs w:val="24"/>
+        </w:rPr>
+        <w:t>Logarithmic</w:t>
+      </w:r>
+      <w:r>
+        <w:rPr>
+          <w:rFonts w:ascii="Times New Roman" w:hAnsi="Times New Roman" w:cs="Times New Roman"/>
+          <w:color w:val="000000" w:themeColor="text1"/>
+          <w:sz w:val="24"/>
+          <w:szCs w:val="24"/>
+        </w:rPr>
+        <w:t xml:space="preserve"> transformation.</w:t>
+      </w:r>
+    </w:p>
+    <w:p>
+      <w:pPr>
+        <w:pStyle w:val="ListParagraph"/>
+        <w:spacing w:after="0" w:line="240" w:lineRule="auto"/>
+        <w:jc w:val="both"/>
+        <w:rPr>
+          <w:rFonts w:ascii="Times New Roman" w:hAnsi="Times New Roman" w:cs="Times New Roman"/>
+          <w:color w:val="000000" w:themeColor="text1"/>
+          <w:sz w:val="24"/>
+          <w:szCs w:val="24"/>
+        </w:rPr>
+      </w:pPr>
+    </w:p>
+    <w:p>
+      <w:pPr>
+        <w:pStyle w:val="ListParagraph"/>
+        <w:numPr>
+          <w:ilvl w:val="0"/>
+          <w:numId w:val="44"/>
+        </w:numPr>
+        <w:spacing w:after="0" w:line="240" w:lineRule="auto"/>
+        <w:jc w:val="both"/>
+        <w:rPr>
+          <w:rFonts w:ascii="Times New Roman" w:hAnsi="Times New Roman" w:cs="Times New Roman"/>
+          <w:color w:val="000000" w:themeColor="text1"/>
+          <w:sz w:val="24"/>
+          <w:szCs w:val="24"/>
+        </w:rPr>
+      </w:pPr>
+      <w:r>
+        <w:rPr>
+          <w:rFonts w:ascii="Times New Roman" w:hAnsi="Times New Roman" w:cs="Times New Roman"/>
+          <w:color w:val="000000" w:themeColor="text1"/>
+          <w:sz w:val="24"/>
+          <w:szCs w:val="24"/>
+        </w:rPr>
+        <w:t>Remaining numerical columns seem normally distributed.</w:t>
+      </w:r>
+    </w:p>
+    <w:p>
+      <w:pPr>
+        <w:pStyle w:val="ListParagraph"/>
+        <w:numPr>
+          <w:ilvl w:val="0"/>
+          <w:numId w:val="44"/>
+        </w:numPr>
+        <w:spacing w:after="0" w:line="240" w:lineRule="auto"/>
+        <w:jc w:val="both"/>
+        <w:rPr>
+          <w:rFonts w:ascii="Times New Roman" w:hAnsi="Times New Roman" w:cs="Times New Roman"/>
+          <w:color w:val="000000" w:themeColor="text1"/>
+          <w:sz w:val="24"/>
+          <w:szCs w:val="24"/>
+        </w:rPr>
+      </w:pPr>
+      <w:r>
+        <w:rPr>
+          <w:rFonts w:ascii="Times New Roman" w:hAnsi="Times New Roman" w:cs="Times New Roman"/>
+          <w:color w:val="000000" w:themeColor="text1"/>
+          <w:sz w:val="24"/>
+          <w:szCs w:val="24"/>
+        </w:rPr>
+        <w:lastRenderedPageBreak/>
+        <w:t xml:space="preserve">The chol column contains few outliers as these are very high values for human </w:t>
+      </w:r>
+      <w:r>
+        <w:rPr>
+          <w:rFonts w:ascii="Times New Roman" w:hAnsi="Times New Roman" w:cs="Times New Roman"/>
+          <w:color w:val="000000" w:themeColor="text1"/>
+          <w:sz w:val="24"/>
+          <w:szCs w:val="24"/>
+        </w:rPr>
+        <w:t>cholesterol</w:t>
+      </w:r>
+      <w:r>
+        <w:rPr>
+          <w:rFonts w:ascii="Times New Roman" w:hAnsi="Times New Roman" w:cs="Times New Roman"/>
+          <w:color w:val="000000" w:themeColor="text1"/>
+          <w:sz w:val="24"/>
+          <w:szCs w:val="24"/>
+        </w:rPr>
+        <w:t>. We can verify by drawing the</w:t>
+      </w:r>
+      <w:r>
+        <w:rPr>
+          <w:rFonts w:ascii="Times New Roman" w:hAnsi="Times New Roman" w:cs="Times New Roman"/>
+          <w:color w:val="000000" w:themeColor="text1"/>
+          <w:sz w:val="24"/>
+          <w:szCs w:val="24"/>
+        </w:rPr>
+        <w:t xml:space="preserve"> </w:t>
+      </w:r>
+      <w:r>
+        <w:rPr>
+          <w:rFonts w:ascii="Times New Roman" w:hAnsi="Times New Roman" w:cs="Times New Roman"/>
+          <w:color w:val="000000" w:themeColor="text1"/>
+          <w:sz w:val="24"/>
+          <w:szCs w:val="24"/>
+        </w:rPr>
+        <w:t>boxplot of the chol column. We will treat these outliers by mean / median imputation.</w:t>
+      </w:r>
+    </w:p>
+    <w:p>
+      <w:pPr>
         <w:pStyle w:val="ListParagraph"/>
         <w:spacing w:after="0" w:line="240" w:lineRule="auto"/>
         <w:jc w:val="both"/>
@@ -6467,19 +6793,6 @@
     </w:p>
     <w:p>
       <w:pPr>
-        <w:pStyle w:val="ListParagraph"/>
-        <w:spacing w:after="0" w:line="240" w:lineRule="auto"/>
-        <w:jc w:val="both"/>
-        <w:rPr>
-          <w:rFonts w:ascii="Times New Roman" w:hAnsi="Times New Roman" w:cs="Times New Roman"/>
-          <w:color w:val="000000" w:themeColor="text1"/>
-          <w:sz w:val="24"/>
-          <w:szCs w:val="24"/>
-        </w:rPr>
-      </w:pPr>
-    </w:p>
-    <w:p>
-      <w:pPr>
         <w:shd w:val="clear" w:color="auto" w:fill="FFFFFF"/>
         <w:spacing w:before="252" w:after="0" w:line="240" w:lineRule="auto"/>
         <w:rPr>
@@ -6509,7 +6822,6 @@
           <w:sz w:val="28"/>
           <w:szCs w:val="28"/>
         </w:rPr>
-        <w:lastRenderedPageBreak/>
         <w:t>2</w:t>
       </w:r>
       <w:r>
@@ -6902,7 +7214,6 @@
           <w:lang w:eastAsia="en-IN"/>
         </w:rPr>
       </w:pPr>
-      <w:proofErr w:type="gramStart"/>
       <w:r>
         <w:rPr>
           <w:rFonts w:ascii="Times New Roman" w:eastAsia="Times New Roman" w:hAnsi="Times New Roman" w:cs="Times New Roman"/>
@@ -6914,7 +7225,6 @@
         </w:rPr>
         <w:t>cp</w:t>
       </w:r>
-      <w:proofErr w:type="gramEnd"/>
       <w:r>
         <w:rPr>
           <w:rFonts w:ascii="Times New Roman" w:eastAsia="Times New Roman" w:hAnsi="Times New Roman" w:cs="Times New Roman"/>
@@ -7090,7 +7400,6 @@
           <w:lang w:eastAsia="en-IN"/>
         </w:rPr>
       </w:pPr>
-      <w:proofErr w:type="gramStart"/>
       <w:r>
         <w:rPr>
           <w:rFonts w:ascii="Times New Roman" w:eastAsia="Times New Roman" w:hAnsi="Times New Roman" w:cs="Times New Roman"/>
@@ -7102,7 +7411,6 @@
         </w:rPr>
         <w:t>fbs</w:t>
       </w:r>
-      <w:proofErr w:type="gramEnd"/>
       <w:r>
         <w:rPr>
           <w:rFonts w:ascii="Times New Roman" w:eastAsia="Times New Roman" w:hAnsi="Times New Roman" w:cs="Times New Roman"/>
@@ -7227,7 +7535,6 @@
           <w:szCs w:val="24"/>
         </w:rPr>
       </w:pPr>
-      <w:proofErr w:type="gramStart"/>
       <w:r>
         <w:rPr>
           <w:rFonts w:ascii="Times New Roman" w:eastAsia="Times New Roman" w:hAnsi="Times New Roman" w:cs="Times New Roman"/>
@@ -7239,7 +7546,6 @@
         </w:rPr>
         <w:t>restecg</w:t>
       </w:r>
-      <w:proofErr w:type="gramEnd"/>
       <w:r>
         <w:rPr>
           <w:rFonts w:ascii="Times New Roman" w:eastAsia="Times New Roman" w:hAnsi="Times New Roman" w:cs="Times New Roman"/>
@@ -7368,7 +7674,6 @@
           <w:lang w:eastAsia="en-IN"/>
         </w:rPr>
       </w:pPr>
-      <w:proofErr w:type="gramStart"/>
       <w:r>
         <w:rPr>
           <w:rFonts w:ascii="Times New Roman" w:eastAsia="Times New Roman" w:hAnsi="Times New Roman" w:cs="Times New Roman"/>
@@ -7380,7 +7685,6 @@
         </w:rPr>
         <w:t>thalach</w:t>
       </w:r>
-      <w:proofErr w:type="gramEnd"/>
       <w:r>
         <w:rPr>
           <w:rFonts w:ascii="Times New Roman" w:eastAsia="Times New Roman" w:hAnsi="Times New Roman" w:cs="Times New Roman"/>
@@ -7419,7 +7723,6 @@
           <w:lang w:eastAsia="en-IN"/>
         </w:rPr>
       </w:pPr>
-      <w:proofErr w:type="gramStart"/>
       <w:r>
         <w:rPr>
           <w:rFonts w:ascii="Times New Roman" w:eastAsia="Times New Roman" w:hAnsi="Times New Roman" w:cs="Times New Roman"/>
@@ -7431,7 +7734,6 @@
         </w:rPr>
         <w:t>exang</w:t>
       </w:r>
-      <w:proofErr w:type="gramEnd"/>
       <w:r>
         <w:rPr>
           <w:rFonts w:ascii="Times New Roman" w:eastAsia="Times New Roman" w:hAnsi="Times New Roman" w:cs="Times New Roman"/>
@@ -7571,7 +7873,6 @@
           <w:lang w:eastAsia="en-IN"/>
         </w:rPr>
       </w:pPr>
-      <w:proofErr w:type="gramStart"/>
       <w:r>
         <w:rPr>
           <w:rFonts w:ascii="Times New Roman" w:eastAsia="Times New Roman" w:hAnsi="Times New Roman" w:cs="Times New Roman"/>
@@ -7583,7 +7884,6 @@
         </w:rPr>
         <w:t>slope</w:t>
       </w:r>
-      <w:proofErr w:type="gramEnd"/>
       <w:r>
         <w:rPr>
           <w:rFonts w:ascii="Times New Roman" w:eastAsia="Times New Roman" w:hAnsi="Times New Roman" w:cs="Times New Roman"/>
@@ -7754,7 +8054,6 @@
           <w:lang w:eastAsia="en-IN"/>
         </w:rPr>
       </w:pPr>
-      <w:proofErr w:type="gramStart"/>
       <w:r>
         <w:rPr>
           <w:rFonts w:ascii="Times New Roman" w:eastAsia="Times New Roman" w:hAnsi="Times New Roman" w:cs="Times New Roman"/>
@@ -7764,10 +8063,8 @@
           <w:szCs w:val="24"/>
           <w:lang w:eastAsia="en-IN"/>
         </w:rPr>
-        <w:lastRenderedPageBreak/>
         <w:t>thal</w:t>
       </w:r>
-      <w:proofErr w:type="gramEnd"/>
       <w:r>
         <w:rPr>
           <w:rFonts w:ascii="Times New Roman" w:eastAsia="Times New Roman" w:hAnsi="Times New Roman" w:cs="Times New Roman"/>
@@ -7915,7 +8212,6 @@
           <w:lang w:eastAsia="en-IN"/>
         </w:rPr>
       </w:pPr>
-      <w:proofErr w:type="gramStart"/>
       <w:r>
         <w:rPr>
           <w:rFonts w:ascii="Times New Roman" w:eastAsia="Times New Roman" w:hAnsi="Times New Roman" w:cs="Times New Roman"/>
@@ -7927,7 +8223,6 @@
         </w:rPr>
         <w:t>num</w:t>
       </w:r>
-      <w:proofErr w:type="gramEnd"/>
       <w:r>
         <w:rPr>
           <w:rFonts w:ascii="Times New Roman" w:eastAsia="Times New Roman" w:hAnsi="Times New Roman" w:cs="Times New Roman"/>
@@ -8097,162 +8392,6 @@
       <w:pPr>
         <w:spacing w:after="0" w:line="240" w:lineRule="auto"/>
         <w:ind w:left="720"/>
-        <w:jc w:val="both"/>
-        <w:rPr>
-          <w:rFonts w:ascii="Times New Roman" w:hAnsi="Times New Roman" w:cs="Times New Roman"/>
-          <w:color w:val="000000" w:themeColor="text1"/>
-          <w:sz w:val="24"/>
-          <w:szCs w:val="24"/>
-        </w:rPr>
-      </w:pPr>
-    </w:p>
-    <w:p>
-      <w:pPr>
-        <w:spacing w:after="0" w:line="240" w:lineRule="auto"/>
-        <w:jc w:val="both"/>
-        <w:rPr>
-          <w:rFonts w:ascii="Times New Roman" w:hAnsi="Times New Roman" w:cs="Times New Roman"/>
-          <w:color w:val="000000" w:themeColor="text1"/>
-          <w:sz w:val="24"/>
-          <w:szCs w:val="24"/>
-        </w:rPr>
-      </w:pPr>
-    </w:p>
-    <w:p>
-      <w:pPr>
-        <w:spacing w:after="0" w:line="240" w:lineRule="auto"/>
-        <w:jc w:val="both"/>
-        <w:rPr>
-          <w:rFonts w:ascii="Times New Roman" w:hAnsi="Times New Roman" w:cs="Times New Roman"/>
-          <w:color w:val="000000" w:themeColor="text1"/>
-          <w:sz w:val="24"/>
-          <w:szCs w:val="24"/>
-        </w:rPr>
-      </w:pPr>
-    </w:p>
-    <w:p>
-      <w:pPr>
-        <w:spacing w:after="0" w:line="240" w:lineRule="auto"/>
-        <w:jc w:val="both"/>
-        <w:rPr>
-          <w:rFonts w:ascii="Times New Roman" w:hAnsi="Times New Roman" w:cs="Times New Roman"/>
-          <w:color w:val="000000" w:themeColor="text1"/>
-          <w:sz w:val="24"/>
-          <w:szCs w:val="24"/>
-        </w:rPr>
-      </w:pPr>
-    </w:p>
-    <w:p>
-      <w:pPr>
-        <w:spacing w:after="0" w:line="240" w:lineRule="auto"/>
-        <w:jc w:val="both"/>
-        <w:rPr>
-          <w:rFonts w:ascii="Times New Roman" w:hAnsi="Times New Roman" w:cs="Times New Roman"/>
-          <w:color w:val="000000" w:themeColor="text1"/>
-          <w:sz w:val="24"/>
-          <w:szCs w:val="24"/>
-        </w:rPr>
-      </w:pPr>
-    </w:p>
-    <w:p>
-      <w:pPr>
-        <w:spacing w:after="0" w:line="240" w:lineRule="auto"/>
-        <w:jc w:val="both"/>
-        <w:rPr>
-          <w:rFonts w:ascii="Times New Roman" w:hAnsi="Times New Roman" w:cs="Times New Roman"/>
-          <w:color w:val="000000" w:themeColor="text1"/>
-          <w:sz w:val="24"/>
-          <w:szCs w:val="24"/>
-        </w:rPr>
-      </w:pPr>
-    </w:p>
-    <w:p>
-      <w:pPr>
-        <w:spacing w:after="0" w:line="240" w:lineRule="auto"/>
-        <w:jc w:val="both"/>
-        <w:rPr>
-          <w:rFonts w:ascii="Times New Roman" w:hAnsi="Times New Roman" w:cs="Times New Roman"/>
-          <w:color w:val="000000" w:themeColor="text1"/>
-          <w:sz w:val="24"/>
-          <w:szCs w:val="24"/>
-        </w:rPr>
-      </w:pPr>
-    </w:p>
-    <w:p>
-      <w:pPr>
-        <w:spacing w:after="0" w:line="240" w:lineRule="auto"/>
-        <w:jc w:val="both"/>
-        <w:rPr>
-          <w:rFonts w:ascii="Times New Roman" w:hAnsi="Times New Roman" w:cs="Times New Roman"/>
-          <w:color w:val="000000" w:themeColor="text1"/>
-          <w:sz w:val="24"/>
-          <w:szCs w:val="24"/>
-        </w:rPr>
-      </w:pPr>
-    </w:p>
-    <w:p>
-      <w:pPr>
-        <w:spacing w:after="0" w:line="240" w:lineRule="auto"/>
-        <w:jc w:val="both"/>
-        <w:rPr>
-          <w:rFonts w:ascii="Times New Roman" w:hAnsi="Times New Roman" w:cs="Times New Roman"/>
-          <w:color w:val="000000" w:themeColor="text1"/>
-          <w:sz w:val="24"/>
-          <w:szCs w:val="24"/>
-        </w:rPr>
-      </w:pPr>
-    </w:p>
-    <w:p>
-      <w:pPr>
-        <w:spacing w:after="0" w:line="240" w:lineRule="auto"/>
-        <w:jc w:val="both"/>
-        <w:rPr>
-          <w:rFonts w:ascii="Times New Roman" w:hAnsi="Times New Roman" w:cs="Times New Roman"/>
-          <w:color w:val="000000" w:themeColor="text1"/>
-          <w:sz w:val="24"/>
-          <w:szCs w:val="24"/>
-        </w:rPr>
-      </w:pPr>
-    </w:p>
-    <w:p>
-      <w:pPr>
-        <w:spacing w:after="0" w:line="240" w:lineRule="auto"/>
-        <w:jc w:val="both"/>
-        <w:rPr>
-          <w:rFonts w:ascii="Times New Roman" w:hAnsi="Times New Roman" w:cs="Times New Roman"/>
-          <w:color w:val="000000" w:themeColor="text1"/>
-          <w:sz w:val="24"/>
-          <w:szCs w:val="24"/>
-        </w:rPr>
-      </w:pPr>
-    </w:p>
-    <w:p>
-      <w:pPr>
-        <w:spacing w:after="0" w:line="240" w:lineRule="auto"/>
-        <w:jc w:val="both"/>
-        <w:rPr>
-          <w:rFonts w:ascii="Times New Roman" w:hAnsi="Times New Roman" w:cs="Times New Roman"/>
-          <w:color w:val="000000" w:themeColor="text1"/>
-          <w:sz w:val="24"/>
-          <w:szCs w:val="24"/>
-        </w:rPr>
-      </w:pPr>
-    </w:p>
-    <w:p>
-      <w:pPr>
-        <w:spacing w:after="0" w:line="240" w:lineRule="auto"/>
-        <w:jc w:val="both"/>
-        <w:rPr>
-          <w:rFonts w:ascii="Times New Roman" w:hAnsi="Times New Roman" w:cs="Times New Roman"/>
-          <w:color w:val="000000" w:themeColor="text1"/>
-          <w:sz w:val="24"/>
-          <w:szCs w:val="24"/>
-        </w:rPr>
-      </w:pPr>
-    </w:p>
-    <w:p>
-      <w:pPr>
-        <w:spacing w:after="0" w:line="240" w:lineRule="auto"/>
         <w:jc w:val="both"/>
         <w:rPr>
           <w:rFonts w:ascii="Times New Roman" w:hAnsi="Times New Roman" w:cs="Times New Roman"/>
@@ -15208,8 +15347,6 @@
           <w:szCs w:val="26"/>
         </w:rPr>
       </w:pPr>
-      <w:bookmarkStart w:id="0" w:name="_GoBack"/>
-      <w:bookmarkEnd w:id="0"/>
     </w:p>
     <w:p>
       <w:pPr>
@@ -30144,7 +30281,6 @@
               </w:rPr>
               <w:t xml:space="preserve"> </w:t>
             </w:r>
-            <w:proofErr w:type="gramStart"/>
             <w:r>
               <w:rPr>
                 <w:rFonts w:ascii="Times New Roman" w:hAnsi="Times New Roman" w:cs="Times New Roman"/>
@@ -30159,16 +30295,7 @@
                 <w:sz w:val="24"/>
                 <w:szCs w:val="24"/>
               </w:rPr>
-              <w:t>is</w:t>
-            </w:r>
-            <w:proofErr w:type="gramEnd"/>
-            <w:r>
-              <w:rPr>
-                <w:rFonts w:ascii="Times New Roman" w:hAnsi="Times New Roman" w:cs="Times New Roman"/>
-                <w:sz w:val="24"/>
-                <w:szCs w:val="24"/>
-              </w:rPr>
-              <w:t xml:space="preserve"> used in the ‘cp’ filter.</w:t>
+              <w:t>is used in the ‘cp’ filter.</w:t>
             </w:r>
           </w:p>
         </w:tc>
@@ -32161,7 +32288,6 @@
               </w:rPr>
               <w:t xml:space="preserve">wave </w:t>
             </w:r>
-            <w:proofErr w:type="gramStart"/>
             <w:r>
               <w:rPr>
                 <w:rFonts w:ascii="Times New Roman" w:hAnsi="Times New Roman" w:cs="Times New Roman"/>
@@ -32178,7 +32304,6 @@
               </w:rPr>
               <w:t>’.</w:t>
             </w:r>
-            <w:proofErr w:type="gramEnd"/>
           </w:p>
         </w:tc>
         <w:tc>
@@ -32553,7 +32678,6 @@
               </w:rPr>
               <w:t xml:space="preserve">entricular </w:t>
             </w:r>
-            <w:proofErr w:type="gramStart"/>
             <w:r>
               <w:rPr>
                 <w:rFonts w:ascii="Times New Roman" w:hAnsi="Times New Roman" w:cs="Times New Roman"/>
@@ -32570,7 +32694,6 @@
               </w:rPr>
               <w:t>’.</w:t>
             </w:r>
-            <w:proofErr w:type="gramEnd"/>
           </w:p>
         </w:tc>
         <w:tc>
@@ -32691,7 +32814,6 @@
               </w:rPr>
               <w:t xml:space="preserve">entricular </w:t>
             </w:r>
-            <w:proofErr w:type="gramStart"/>
             <w:r>
               <w:rPr>
                 <w:rFonts w:ascii="Times New Roman" w:hAnsi="Times New Roman" w:cs="Times New Roman"/>
@@ -32708,7 +32830,6 @@
               </w:rPr>
               <w:t>’.</w:t>
             </w:r>
-            <w:proofErr w:type="gramEnd"/>
             <w:r>
               <w:rPr>
                 <w:rFonts w:ascii="Times New Roman" w:hAnsi="Times New Roman" w:cs="Times New Roman"/>
@@ -36232,7 +36353,7 @@
 </file>
 
 <file path=word/endnotes.xml><?xml version="1.0" encoding="utf-8"?>
-<w:endnotes xmlns:wpc="http://schemas.microsoft.com/office/word/2010/wordprocessingCanvas" xmlns:mc="http://schemas.openxmlformats.org/markup-compatibility/2006" xmlns:o="urn:schemas-microsoft-com:office:office" xmlns:r="http://schemas.openxmlformats.org/officeDocument/2006/relationships" xmlns:m="http://schemas.openxmlformats.org/officeDocument/2006/math" xmlns:v="urn:schemas-microsoft-com:vml" xmlns:wp14="http://schemas.microsoft.com/office/word/2010/wordprocessingDrawing" xmlns:wp="http://schemas.openxmlformats.org/drawingml/2006/wordprocessingDrawing" xmlns:w10="urn:schemas-microsoft-com:office:word" xmlns:w="http://schemas.openxmlformats.org/wordprocessingml/2006/main" xmlns:w14="http://schemas.microsoft.com/office/word/2010/wordml" xmlns:w15="http://schemas.microsoft.com/office/word/2012/wordml" xmlns:wpg="http://schemas.microsoft.com/office/word/2010/wordprocessingGroup" xmlns:wpi="http://schemas.microsoft.com/office/word/2010/wordprocessingInk" xmlns:wne="http://schemas.microsoft.com/office/word/2006/wordml" xmlns:wps="http://schemas.microsoft.com/office/word/2010/wordprocessingShape" mc:Ignorable="w14 w15 wp14">
+<w:endnotes xmlns:wpc="http://schemas.microsoft.com/office/word/2010/wordprocessingCanvas" xmlns:cx="http://schemas.microsoft.com/office/drawing/2014/chartex" xmlns:cx1="http://schemas.microsoft.com/office/drawing/2015/9/8/chartex" xmlns:cx2="http://schemas.microsoft.com/office/drawing/2015/10/21/chartex" xmlns:cx3="http://schemas.microsoft.com/office/drawing/2016/5/9/chartex" xmlns:cx4="http://schemas.microsoft.com/office/drawing/2016/5/10/chartex" xmlns:cx5="http://schemas.microsoft.com/office/drawing/2016/5/11/chartex" xmlns:cx6="http://schemas.microsoft.com/office/drawing/2016/5/12/chartex" xmlns:cx7="http://schemas.microsoft.com/office/drawing/2016/5/13/chartex" xmlns:cx8="http://schemas.microsoft.com/office/drawing/2016/5/14/chartex" xmlns:mc="http://schemas.openxmlformats.org/markup-compatibility/2006" xmlns:aink="http://schemas.microsoft.com/office/drawing/2016/ink" xmlns:am3d="http://schemas.microsoft.com/office/drawing/2017/model3d" xmlns:o="urn:schemas-microsoft-com:office:office" xmlns:r="http://schemas.openxmlformats.org/officeDocument/2006/relationships" xmlns:m="http://schemas.openxmlformats.org/officeDocument/2006/math" xmlns:v="urn:schemas-microsoft-com:vml" xmlns:wp14="http://schemas.microsoft.com/office/word/2010/wordprocessingDrawing" xmlns:wp="http://schemas.openxmlformats.org/drawingml/2006/wordprocessingDrawing" xmlns:w10="urn:schemas-microsoft-com:office:word" xmlns:w="http://schemas.openxmlformats.org/wordprocessingml/2006/main" xmlns:w14="http://schemas.microsoft.com/office/word/2010/wordml" xmlns:w15="http://schemas.microsoft.com/office/word/2012/wordml" xmlns:w16cex="http://schemas.microsoft.com/office/word/2018/wordml/cex" xmlns:w16cid="http://schemas.microsoft.com/office/word/2016/wordml/cid" xmlns:w16="http://schemas.microsoft.com/office/word/2018/wordml" xmlns:w16sdtdh="http://schemas.microsoft.com/office/word/2020/wordml/sdtdatahash" xmlns:w16se="http://schemas.microsoft.com/office/word/2015/wordml/symex" xmlns:wpg="http://schemas.microsoft.com/office/word/2010/wordprocessingGroup" xmlns:wpi="http://schemas.microsoft.com/office/word/2010/wordprocessingInk" xmlns:wne="http://schemas.microsoft.com/office/word/2006/wordml" xmlns:wps="http://schemas.microsoft.com/office/word/2010/wordprocessingShape" mc:Ignorable="w14 w15 w16se w16cid w16 w16cex w16sdtdh wp14">
   <w:endnote w:type="separator" w:id="-1">
     <w:p>
       <w:pPr>
@@ -36257,7 +36378,7 @@
 </file>
 
 <file path=word/footer1.xml><?xml version="1.0" encoding="utf-8"?>
-<w:ftr xmlns:wpc="http://schemas.microsoft.com/office/word/2010/wordprocessingCanvas" xmlns:mc="http://schemas.openxmlformats.org/markup-compatibility/2006" xmlns:o="urn:schemas-microsoft-com:office:office" xmlns:r="http://schemas.openxmlformats.org/officeDocument/2006/relationships" xmlns:m="http://schemas.openxmlformats.org/officeDocument/2006/math" xmlns:v="urn:schemas-microsoft-com:vml" xmlns:wp14="http://schemas.microsoft.com/office/word/2010/wordprocessingDrawing" xmlns:wp="http://schemas.openxmlformats.org/drawingml/2006/wordprocessingDrawing" xmlns:w10="urn:schemas-microsoft-com:office:word" xmlns:w="http://schemas.openxmlformats.org/wordprocessingml/2006/main" xmlns:w14="http://schemas.microsoft.com/office/word/2010/wordml" xmlns:w15="http://schemas.microsoft.com/office/word/2012/wordml" xmlns:wpg="http://schemas.microsoft.com/office/word/2010/wordprocessingGroup" xmlns:wpi="http://schemas.microsoft.com/office/word/2010/wordprocessingInk" xmlns:wne="http://schemas.microsoft.com/office/word/2006/wordml" xmlns:wps="http://schemas.microsoft.com/office/word/2010/wordprocessingShape" mc:Ignorable="w14 w15 wp14">
+<w:ftr xmlns:wpc="http://schemas.microsoft.com/office/word/2010/wordprocessingCanvas" xmlns:cx="http://schemas.microsoft.com/office/drawing/2014/chartex" xmlns:cx1="http://schemas.microsoft.com/office/drawing/2015/9/8/chartex" xmlns:cx2="http://schemas.microsoft.com/office/drawing/2015/10/21/chartex" xmlns:cx3="http://schemas.microsoft.com/office/drawing/2016/5/9/chartex" xmlns:cx4="http://schemas.microsoft.com/office/drawing/2016/5/10/chartex" xmlns:cx5="http://schemas.microsoft.com/office/drawing/2016/5/11/chartex" xmlns:cx6="http://schemas.microsoft.com/office/drawing/2016/5/12/chartex" xmlns:cx7="http://schemas.microsoft.com/office/drawing/2016/5/13/chartex" xmlns:cx8="http://schemas.microsoft.com/office/drawing/2016/5/14/chartex" xmlns:mc="http://schemas.openxmlformats.org/markup-compatibility/2006" xmlns:aink="http://schemas.microsoft.com/office/drawing/2016/ink" xmlns:am3d="http://schemas.microsoft.com/office/drawing/2017/model3d" xmlns:o="urn:schemas-microsoft-com:office:office" xmlns:r="http://schemas.openxmlformats.org/officeDocument/2006/relationships" xmlns:m="http://schemas.openxmlformats.org/officeDocument/2006/math" xmlns:v="urn:schemas-microsoft-com:vml" xmlns:wp14="http://schemas.microsoft.com/office/word/2010/wordprocessingDrawing" xmlns:wp="http://schemas.openxmlformats.org/drawingml/2006/wordprocessingDrawing" xmlns:w10="urn:schemas-microsoft-com:office:word" xmlns:w="http://schemas.openxmlformats.org/wordprocessingml/2006/main" xmlns:w14="http://schemas.microsoft.com/office/word/2010/wordml" xmlns:w15="http://schemas.microsoft.com/office/word/2012/wordml" xmlns:w16cex="http://schemas.microsoft.com/office/word/2018/wordml/cex" xmlns:w16cid="http://schemas.microsoft.com/office/word/2016/wordml/cid" xmlns:w16="http://schemas.microsoft.com/office/word/2018/wordml" xmlns:w16sdtdh="http://schemas.microsoft.com/office/word/2020/wordml/sdtdatahash" xmlns:w16se="http://schemas.microsoft.com/office/word/2015/wordml/symex" xmlns:wpg="http://schemas.microsoft.com/office/word/2010/wordprocessingGroup" xmlns:wpi="http://schemas.microsoft.com/office/word/2010/wordprocessingInk" xmlns:wne="http://schemas.microsoft.com/office/word/2006/wordml" xmlns:wps="http://schemas.microsoft.com/office/word/2010/wordprocessingShape" mc:Ignorable="w14 w15 w16se w16cid w16 w16cex w16sdtdh wp14">
   <w:tbl>
     <w:tblPr>
       <w:tblW w:w="5000" w:type="pct"/>
@@ -36359,7 +36480,7 @@
 </file>
 
 <file path=word/footnotes.xml><?xml version="1.0" encoding="utf-8"?>
-<w:footnotes xmlns:wpc="http://schemas.microsoft.com/office/word/2010/wordprocessingCanvas" xmlns:mc="http://schemas.openxmlformats.org/markup-compatibility/2006" xmlns:o="urn:schemas-microsoft-com:office:office" xmlns:r="http://schemas.openxmlformats.org/officeDocument/2006/relationships" xmlns:m="http://schemas.openxmlformats.org/officeDocument/2006/math" xmlns:v="urn:schemas-microsoft-com:vml" xmlns:wp14="http://schemas.microsoft.com/office/word/2010/wordprocessingDrawing" xmlns:wp="http://schemas.openxmlformats.org/drawingml/2006/wordprocessingDrawing" xmlns:w10="urn:schemas-microsoft-com:office:word" xmlns:w="http://schemas.openxmlformats.org/wordprocessingml/2006/main" xmlns:w14="http://schemas.microsoft.com/office/word/2010/wordml" xmlns:w15="http://schemas.microsoft.com/office/word/2012/wordml" xmlns:wpg="http://schemas.microsoft.com/office/word/2010/wordprocessingGroup" xmlns:wpi="http://schemas.microsoft.com/office/word/2010/wordprocessingInk" xmlns:wne="http://schemas.microsoft.com/office/word/2006/wordml" xmlns:wps="http://schemas.microsoft.com/office/word/2010/wordprocessingShape" mc:Ignorable="w14 w15 wp14">
+<w:footnotes xmlns:wpc="http://schemas.microsoft.com/office/word/2010/wordprocessingCanvas" xmlns:cx="http://schemas.microsoft.com/office/drawing/2014/chartex" xmlns:cx1="http://schemas.microsoft.com/office/drawing/2015/9/8/chartex" xmlns:cx2="http://schemas.microsoft.com/office/drawing/2015/10/21/chartex" xmlns:cx3="http://schemas.microsoft.com/office/drawing/2016/5/9/chartex" xmlns:cx4="http://schemas.microsoft.com/office/drawing/2016/5/10/chartex" xmlns:cx5="http://schemas.microsoft.com/office/drawing/2016/5/11/chartex" xmlns:cx6="http://schemas.microsoft.com/office/drawing/2016/5/12/chartex" xmlns:cx7="http://schemas.microsoft.com/office/drawing/2016/5/13/chartex" xmlns:cx8="http://schemas.microsoft.com/office/drawing/2016/5/14/chartex" xmlns:mc="http://schemas.openxmlformats.org/markup-compatibility/2006" xmlns:aink="http://schemas.microsoft.com/office/drawing/2016/ink" xmlns:am3d="http://schemas.microsoft.com/office/drawing/2017/model3d" xmlns:o="urn:schemas-microsoft-com:office:office" xmlns:r="http://schemas.openxmlformats.org/officeDocument/2006/relationships" xmlns:m="http://schemas.openxmlformats.org/officeDocument/2006/math" xmlns:v="urn:schemas-microsoft-com:vml" xmlns:wp14="http://schemas.microsoft.com/office/word/2010/wordprocessingDrawing" xmlns:wp="http://schemas.openxmlformats.org/drawingml/2006/wordprocessingDrawing" xmlns:w10="urn:schemas-microsoft-com:office:word" xmlns:w="http://schemas.openxmlformats.org/wordprocessingml/2006/main" xmlns:w14="http://schemas.microsoft.com/office/word/2010/wordml" xmlns:w15="http://schemas.microsoft.com/office/word/2012/wordml" xmlns:w16cex="http://schemas.microsoft.com/office/word/2018/wordml/cex" xmlns:w16cid="http://schemas.microsoft.com/office/word/2016/wordml/cid" xmlns:w16="http://schemas.microsoft.com/office/word/2018/wordml" xmlns:w16sdtdh="http://schemas.microsoft.com/office/word/2020/wordml/sdtdatahash" xmlns:w16se="http://schemas.microsoft.com/office/word/2015/wordml/symex" xmlns:wpg="http://schemas.microsoft.com/office/word/2010/wordprocessingGroup" xmlns:wpi="http://schemas.microsoft.com/office/word/2010/wordprocessingInk" xmlns:wne="http://schemas.microsoft.com/office/word/2006/wordml" xmlns:wps="http://schemas.microsoft.com/office/word/2010/wordprocessingShape" mc:Ignorable="w14 w15 w16se w16cid w16 w16cex w16sdtdh wp14">
   <w:footnote w:type="separator" w:id="-1">
     <w:p>
       <w:pPr>
@@ -36384,7 +36505,7 @@
 </file>
 
 <file path=word/header1.xml><?xml version="1.0" encoding="utf-8"?>
-<w:hdr xmlns:wpc="http://schemas.microsoft.com/office/word/2010/wordprocessingCanvas" xmlns:mc="http://schemas.openxmlformats.org/markup-compatibility/2006" xmlns:o="urn:schemas-microsoft-com:office:office" xmlns:r="http://schemas.openxmlformats.org/officeDocument/2006/relationships" xmlns:m="http://schemas.openxmlformats.org/officeDocument/2006/math" xmlns:v="urn:schemas-microsoft-com:vml" xmlns:wp14="http://schemas.microsoft.com/office/word/2010/wordprocessingDrawing" xmlns:wp="http://schemas.openxmlformats.org/drawingml/2006/wordprocessingDrawing" xmlns:w10="urn:schemas-microsoft-com:office:word" xmlns:w="http://schemas.openxmlformats.org/wordprocessingml/2006/main" xmlns:w14="http://schemas.microsoft.com/office/word/2010/wordml" xmlns:w15="http://schemas.microsoft.com/office/word/2012/wordml" xmlns:wpg="http://schemas.microsoft.com/office/word/2010/wordprocessingGroup" xmlns:wpi="http://schemas.microsoft.com/office/word/2010/wordprocessingInk" xmlns:wne="http://schemas.microsoft.com/office/word/2006/wordml" xmlns:wps="http://schemas.microsoft.com/office/word/2010/wordprocessingShape" mc:Ignorable="w14 w15 wp14">
+<w:hdr xmlns:wpc="http://schemas.microsoft.com/office/word/2010/wordprocessingCanvas" xmlns:cx="http://schemas.microsoft.com/office/drawing/2014/chartex" xmlns:cx1="http://schemas.microsoft.com/office/drawing/2015/9/8/chartex" xmlns:cx2="http://schemas.microsoft.com/office/drawing/2015/10/21/chartex" xmlns:cx3="http://schemas.microsoft.com/office/drawing/2016/5/9/chartex" xmlns:cx4="http://schemas.microsoft.com/office/drawing/2016/5/10/chartex" xmlns:cx5="http://schemas.microsoft.com/office/drawing/2016/5/11/chartex" xmlns:cx6="http://schemas.microsoft.com/office/drawing/2016/5/12/chartex" xmlns:cx7="http://schemas.microsoft.com/office/drawing/2016/5/13/chartex" xmlns:cx8="http://schemas.microsoft.com/office/drawing/2016/5/14/chartex" xmlns:mc="http://schemas.openxmlformats.org/markup-compatibility/2006" xmlns:aink="http://schemas.microsoft.com/office/drawing/2016/ink" xmlns:am3d="http://schemas.microsoft.com/office/drawing/2017/model3d" xmlns:o="urn:schemas-microsoft-com:office:office" xmlns:r="http://schemas.openxmlformats.org/officeDocument/2006/relationships" xmlns:m="http://schemas.openxmlformats.org/officeDocument/2006/math" xmlns:v="urn:schemas-microsoft-com:vml" xmlns:wp14="http://schemas.microsoft.com/office/word/2010/wordprocessingDrawing" xmlns:wp="http://schemas.openxmlformats.org/drawingml/2006/wordprocessingDrawing" xmlns:w10="urn:schemas-microsoft-com:office:word" xmlns:w="http://schemas.openxmlformats.org/wordprocessingml/2006/main" xmlns:w14="http://schemas.microsoft.com/office/word/2010/wordml" xmlns:w15="http://schemas.microsoft.com/office/word/2012/wordml" xmlns:w16cex="http://schemas.microsoft.com/office/word/2018/wordml/cex" xmlns:w16cid="http://schemas.microsoft.com/office/word/2016/wordml/cid" xmlns:w16="http://schemas.microsoft.com/office/word/2018/wordml" xmlns:w16sdtdh="http://schemas.microsoft.com/office/word/2020/wordml/sdtdatahash" xmlns:w16se="http://schemas.microsoft.com/office/word/2015/wordml/symex" xmlns:wpg="http://schemas.microsoft.com/office/word/2010/wordprocessingGroup" xmlns:wpi="http://schemas.microsoft.com/office/word/2010/wordprocessingInk" xmlns:wne="http://schemas.microsoft.com/office/word/2006/wordml" xmlns:wps="http://schemas.microsoft.com/office/word/2010/wordprocessingShape" mc:Ignorable="w14 w15 w16se w16cid w16 w16cex w16sdtdh wp14">
   <w:p>
     <w:pPr>
       <w:pStyle w:val="Header"/>
@@ -36403,7 +36524,7 @@
       <mc:AlternateContent>
         <mc:Choice Requires="wps">
           <w:drawing>
-            <wp:anchor distT="0" distB="0" distL="114300" distR="114300" simplePos="0" relativeHeight="251660288" behindDoc="0" locked="0" layoutInCell="0" allowOverlap="1" wp14:anchorId="270EDE63" wp14:editId="0076458C">
+            <wp:anchor distT="0" distB="0" distL="114300" distR="114300" simplePos="0" relativeHeight="251660288" behindDoc="0" locked="0" layoutInCell="0" allowOverlap="1" wp14:anchorId="168F3728" wp14:editId="0F43B434">
               <wp:simplePos x="0" y="0"/>
               <wp:positionH relativeFrom="margin">
                 <wp:align>left</wp:align>
@@ -36470,6 +36591,7 @@
                             <w:dataBinding w:prefixMappings="xmlns:ns0='http://schemas.openxmlformats.org/package/2006/metadata/core-properties' xmlns:ns1='http://purl.org/dc/elements/1.1/'" w:xpath="/ns0:coreProperties[1]/ns1:title[1]" w:storeItemID="{6C3C8BC8-F283-45AE-878A-BAB7291924A1}"/>
                             <w:text/>
                           </w:sdtPr>
+                          <w:sdtEndPr/>
                           <w:sdtContent>
                             <w:p>
                               <w:pPr>
@@ -36508,11 +36630,11 @@
         </mc:Choice>
         <mc:Fallback>
           <w:pict>
-            <v:shapetype w14:anchorId="270EDE63" id="_x0000_t202" coordsize="21600,21600" o:spt="202" path="m,l,21600r21600,l21600,xe">
+            <v:shapetype w14:anchorId="168F3728" id="_x0000_t202" coordsize="21600,21600" o:spt="202" path="m,l,21600r21600,l21600,xe">
               <v:stroke joinstyle="miter"/>
               <v:path gradientshapeok="t" o:connecttype="rect"/>
             </v:shapetype>
-            <v:shape id="Text Box 218" o:spid="_x0000_s1026" type="#_x0000_t202" style="position:absolute;margin-left:0;margin-top:0;width:468pt;height:13.45pt;z-index:251660288;visibility:visible;mso-wrap-style:square;mso-width-percent:1000;mso-height-percent:0;mso-wrap-distance-left:9pt;mso-wrap-distance-top:0;mso-wrap-distance-right:9pt;mso-wrap-distance-bottom:0;mso-position-horizontal:left;mso-position-horizontal-relative:margin;mso-position-vertical:center;mso-position-vertical-relative:top-margin-area;mso-width-percent:1000;mso-height-percent:0;mso-width-relative:margin;mso-height-relative:page;v-text-anchor:middle" o:gfxdata="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" o:allowincell="f" filled="f" stroked="f">
+            <v:shape id="Text Box 218" o:spid="_x0000_s1026" type="#_x0000_t202" style="position:absolute;margin-left:0;margin-top:0;width:468pt;height:13.45pt;z-index:251660288;visibility:visible;mso-wrap-style:square;mso-width-percent:1000;mso-height-percent:0;mso-wrap-distance-left:9pt;mso-wrap-distance-top:0;mso-wrap-distance-right:9pt;mso-wrap-distance-bottom:0;mso-position-horizontal:left;mso-position-horizontal-relative:margin;mso-position-vertical:center;mso-position-vertical-relative:top-margin-area;mso-width-percent:1000;mso-height-percent:0;mso-width-relative:margin;mso-height-relative:page;v-text-anchor:middle" o:gfxdata="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" o:allowincell="f" filled="f" stroked="f">
               <v:textbox style="mso-fit-shape-to-text:t" inset=",0,,0">
                 <w:txbxContent>
                   <w:sdt>
@@ -36527,6 +36649,7 @@
                       <w:dataBinding w:prefixMappings="xmlns:ns0='http://schemas.openxmlformats.org/package/2006/metadata/core-properties' xmlns:ns1='http://purl.org/dc/elements/1.1/'" w:xpath="/ns0:coreProperties[1]/ns1:title[1]" w:storeItemID="{6C3C8BC8-F283-45AE-878A-BAB7291924A1}"/>
                       <w:text/>
                     </w:sdtPr>
+                    <w:sdtEndPr/>
                     <w:sdtContent>
                       <w:p>
                         <w:pPr>
@@ -36564,7 +36687,7 @@
       <mc:AlternateContent>
         <mc:Choice Requires="wps">
           <w:drawing>
-            <wp:anchor distT="0" distB="0" distL="114300" distR="114300" simplePos="0" relativeHeight="251659264" behindDoc="0" locked="0" layoutInCell="0" allowOverlap="1" wp14:anchorId="5456CD92" wp14:editId="21193F58">
+            <wp:anchor distT="0" distB="0" distL="114300" distR="114300" simplePos="0" relativeHeight="251659264" behindDoc="0" locked="0" layoutInCell="0" allowOverlap="1" wp14:anchorId="3364EAFC" wp14:editId="419792F3">
               <wp:simplePos x="0" y="0"/>
               <wp:positionH relativeFrom="page">
                 <wp:align>left</wp:align>
@@ -36674,7 +36797,7 @@
         </mc:Choice>
         <mc:Fallback>
           <w:pict>
-            <v:shape w14:anchorId="5456CD92" id="Text Box 219" o:spid="_x0000_s1027" type="#_x0000_t202" style="position:absolute;margin-left:0;margin-top:0;width:1in;height:13.45pt;z-index:251659264;visibility:visible;mso-wrap-style:square;mso-width-percent:1000;mso-height-percent:0;mso-wrap-distance-left:9pt;mso-wrap-distance-top:0;mso-wrap-distance-right:9pt;mso-wrap-distance-bottom:0;mso-position-horizontal:left;mso-position-horizontal-relative:page;mso-position-vertical:center;mso-position-vertical-relative:top-margin-area;mso-width-percent:1000;mso-height-percent:0;mso-width-relative:left-margin-area;mso-height-relative:page;v-text-anchor:middle" o:gfxdata="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" o:allowincell="f" fillcolor="#a8d08d [1945]" stroked="f">
+            <v:shape w14:anchorId="3364EAFC" id="Text Box 219" o:spid="_x0000_s1027" type="#_x0000_t202" style="position:absolute;margin-left:0;margin-top:0;width:1in;height:13.45pt;z-index:251659264;visibility:visible;mso-wrap-style:square;mso-width-percent:1000;mso-height-percent:0;mso-wrap-distance-left:9pt;mso-wrap-distance-top:0;mso-wrap-distance-right:9pt;mso-wrap-distance-bottom:0;mso-position-horizontal:left;mso-position-horizontal-relative:page;mso-position-vertical:center;mso-position-vertical-relative:top-margin-area;mso-width-percent:1000;mso-height-percent:0;mso-width-relative:left-margin-area;mso-height-relative:page;v-text-anchor:middle" o:gfxdata="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" o:allowincell="f" fillcolor="#a8d08d [1945]" stroked="f">
               <v:textbox style="mso-fit-shape-to-text:t" inset=",0,,0">
                 <w:txbxContent>
                   <w:p>
@@ -36740,7 +36863,7 @@
 </file>
 
 <file path=word/numbering.xml><?xml version="1.0" encoding="utf-8"?>
-<w:numbering xmlns:wpc="http://schemas.microsoft.com/office/word/2010/wordprocessingCanvas" xmlns:mc="http://schemas.openxmlformats.org/markup-compatibility/2006" xmlns:o="urn:schemas-microsoft-com:office:office" xmlns:r="http://schemas.openxmlformats.org/officeDocument/2006/relationships" xmlns:m="http://schemas.openxmlformats.org/officeDocument/2006/math" xmlns:v="urn:schemas-microsoft-com:vml" xmlns:wp14="http://schemas.microsoft.com/office/word/2010/wordprocessingDrawing" xmlns:wp="http://schemas.openxmlformats.org/drawingml/2006/wordprocessingDrawing" xmlns:w10="urn:schemas-microsoft-com:office:word" xmlns:w="http://schemas.openxmlformats.org/wordprocessingml/2006/main" xmlns:w14="http://schemas.microsoft.com/office/word/2010/wordml" xmlns:w15="http://schemas.microsoft.com/office/word/2012/wordml" xmlns:wpg="http://schemas.microsoft.com/office/word/2010/wordprocessingGroup" xmlns:wpi="http://schemas.microsoft.com/office/word/2010/wordprocessingInk" xmlns:wne="http://schemas.microsoft.com/office/word/2006/wordml" xmlns:wps="http://schemas.microsoft.com/office/word/2010/wordprocessingShape" mc:Ignorable="w14 w15 wp14">
+<w:numbering xmlns:wpc="http://schemas.microsoft.com/office/word/2010/wordprocessingCanvas" xmlns:cx="http://schemas.microsoft.com/office/drawing/2014/chartex" xmlns:cx1="http://schemas.microsoft.com/office/drawing/2015/9/8/chartex" xmlns:cx2="http://schemas.microsoft.com/office/drawing/2015/10/21/chartex" xmlns:cx3="http://schemas.microsoft.com/office/drawing/2016/5/9/chartex" xmlns:cx4="http://schemas.microsoft.com/office/drawing/2016/5/10/chartex" xmlns:cx5="http://schemas.microsoft.com/office/drawing/2016/5/11/chartex" xmlns:cx6="http://schemas.microsoft.com/office/drawing/2016/5/12/chartex" xmlns:cx7="http://schemas.microsoft.com/office/drawing/2016/5/13/chartex" xmlns:cx8="http://schemas.microsoft.com/office/drawing/2016/5/14/chartex" xmlns:mc="http://schemas.openxmlformats.org/markup-compatibility/2006" xmlns:aink="http://schemas.microsoft.com/office/drawing/2016/ink" xmlns:am3d="http://schemas.microsoft.com/office/drawing/2017/model3d" xmlns:o="urn:schemas-microsoft-com:office:office" xmlns:r="http://schemas.openxmlformats.org/officeDocument/2006/relationships" xmlns:m="http://schemas.openxmlformats.org/officeDocument/2006/math" xmlns:v="urn:schemas-microsoft-com:vml" xmlns:wp14="http://schemas.microsoft.com/office/word/2010/wordprocessingDrawing" xmlns:wp="http://schemas.openxmlformats.org/drawingml/2006/wordprocessingDrawing" xmlns:w10="urn:schemas-microsoft-com:office:word" xmlns:w="http://schemas.openxmlformats.org/wordprocessingml/2006/main" xmlns:w14="http://schemas.microsoft.com/office/word/2010/wordml" xmlns:w15="http://schemas.microsoft.com/office/word/2012/wordml" xmlns:w16cex="http://schemas.microsoft.com/office/word/2018/wordml/cex" xmlns:w16cid="http://schemas.microsoft.com/office/word/2016/wordml/cid" xmlns:w16="http://schemas.microsoft.com/office/word/2018/wordml" xmlns:w16sdtdh="http://schemas.microsoft.com/office/word/2020/wordml/sdtdatahash" xmlns:w16se="http://schemas.microsoft.com/office/word/2015/wordml/symex" xmlns:wpg="http://schemas.microsoft.com/office/word/2010/wordprocessingGroup" xmlns:wpi="http://schemas.microsoft.com/office/word/2010/wordprocessingInk" xmlns:wne="http://schemas.microsoft.com/office/word/2006/wordml" xmlns:wps="http://schemas.microsoft.com/office/word/2010/wordprocessingShape" mc:Ignorable="w14 w15 w16se w16cid w16 w16cex w16sdtdh wp14">
   <w:abstractNum w:abstractNumId="0" w15:restartNumberingAfterBreak="0">
     <w:nsid w:val="04556182"/>
     <w:multiLevelType w:val="hybridMultilevel"/>
@@ -37276,6 +37399,92 @@
     </w:lvl>
   </w:abstractNum>
   <w:abstractNum w:abstractNumId="6" w15:restartNumberingAfterBreak="0">
+    <w:nsid w:val="0F305247"/>
+    <w:multiLevelType w:val="hybridMultilevel"/>
+    <w:tmpl w:val="81227D68"/>
+    <w:lvl w:ilvl="0" w:tplc="4009000F">
+      <w:start w:val="1"/>
+      <w:numFmt w:val="decimal"/>
+      <w:lvlText w:val="%1."/>
+      <w:lvlJc w:val="left"/>
+      <w:pPr>
+        <w:ind w:left="720" w:hanging="360"/>
+      </w:pPr>
+    </w:lvl>
+    <w:lvl w:ilvl="1" w:tplc="40090019" w:tentative="1">
+      <w:start w:val="1"/>
+      <w:numFmt w:val="lowerLetter"/>
+      <w:lvlText w:val="%2."/>
+      <w:lvlJc w:val="left"/>
+      <w:pPr>
+        <w:ind w:left="1440" w:hanging="360"/>
+      </w:pPr>
+    </w:lvl>
+    <w:lvl w:ilvl="2" w:tplc="4009001B" w:tentative="1">
+      <w:start w:val="1"/>
+      <w:numFmt w:val="lowerRoman"/>
+      <w:lvlText w:val="%3."/>
+      <w:lvlJc w:val="right"/>
+      <w:pPr>
+        <w:ind w:left="2160" w:hanging="180"/>
+      </w:pPr>
+    </w:lvl>
+    <w:lvl w:ilvl="3" w:tplc="4009000F" w:tentative="1">
+      <w:start w:val="1"/>
+      <w:numFmt w:val="decimal"/>
+      <w:lvlText w:val="%4."/>
+      <w:lvlJc w:val="left"/>
+      <w:pPr>
+        <w:ind w:left="2880" w:hanging="360"/>
+      </w:pPr>
+    </w:lvl>
+    <w:lvl w:ilvl="4" w:tplc="40090019" w:tentative="1">
+      <w:start w:val="1"/>
+      <w:numFmt w:val="lowerLetter"/>
+      <w:lvlText w:val="%5."/>
+      <w:lvlJc w:val="left"/>
+      <w:pPr>
+        <w:ind w:left="3600" w:hanging="360"/>
+      </w:pPr>
+    </w:lvl>
+    <w:lvl w:ilvl="5" w:tplc="4009001B" w:tentative="1">
+      <w:start w:val="1"/>
+      <w:numFmt w:val="lowerRoman"/>
+      <w:lvlText w:val="%6."/>
+      <w:lvlJc w:val="right"/>
+      <w:pPr>
+        <w:ind w:left="4320" w:hanging="180"/>
+      </w:pPr>
+    </w:lvl>
+    <w:lvl w:ilvl="6" w:tplc="4009000F" w:tentative="1">
+      <w:start w:val="1"/>
+      <w:numFmt w:val="decimal"/>
+      <w:lvlText w:val="%7."/>
+      <w:lvlJc w:val="left"/>
+      <w:pPr>
+        <w:ind w:left="5040" w:hanging="360"/>
+      </w:pPr>
+    </w:lvl>
+    <w:lvl w:ilvl="7" w:tplc="40090019" w:tentative="1">
+      <w:start w:val="1"/>
+      <w:numFmt w:val="lowerLetter"/>
+      <w:lvlText w:val="%8."/>
+      <w:lvlJc w:val="left"/>
+      <w:pPr>
+        <w:ind w:left="5760" w:hanging="360"/>
+      </w:pPr>
+    </w:lvl>
+    <w:lvl w:ilvl="8" w:tplc="4009001B" w:tentative="1">
+      <w:start w:val="1"/>
+      <w:numFmt w:val="lowerRoman"/>
+      <w:lvlText w:val="%9."/>
+      <w:lvlJc w:val="right"/>
+      <w:pPr>
+        <w:ind w:left="6480" w:hanging="180"/>
+      </w:pPr>
+    </w:lvl>
+  </w:abstractNum>
+  <w:abstractNum w:abstractNumId="7" w15:restartNumberingAfterBreak="0">
     <w:nsid w:val="0F7E7A75"/>
     <w:multiLevelType w:val="hybridMultilevel"/>
     <w:tmpl w:val="5636D23C"/>
@@ -37388,7 +37597,7 @@
       </w:rPr>
     </w:lvl>
   </w:abstractNum>
-  <w:abstractNum w:abstractNumId="7" w15:restartNumberingAfterBreak="0">
+  <w:abstractNum w:abstractNumId="8" w15:restartNumberingAfterBreak="0">
     <w:nsid w:val="15E93E14"/>
     <w:multiLevelType w:val="hybridMultilevel"/>
     <w:tmpl w:val="8316802C"/>
@@ -37477,7 +37686,7 @@
       </w:pPr>
     </w:lvl>
   </w:abstractNum>
-  <w:abstractNum w:abstractNumId="8" w15:restartNumberingAfterBreak="0">
+  <w:abstractNum w:abstractNumId="9" w15:restartNumberingAfterBreak="0">
     <w:nsid w:val="19B30E82"/>
     <w:multiLevelType w:val="hybridMultilevel"/>
     <w:tmpl w:val="8316802C"/>
@@ -37566,7 +37775,7 @@
       </w:pPr>
     </w:lvl>
   </w:abstractNum>
-  <w:abstractNum w:abstractNumId="9" w15:restartNumberingAfterBreak="0">
+  <w:abstractNum w:abstractNumId="10" w15:restartNumberingAfterBreak="0">
     <w:nsid w:val="1A4206EB"/>
     <w:multiLevelType w:val="hybridMultilevel"/>
     <w:tmpl w:val="25C430D8"/>
@@ -37679,7 +37888,7 @@
       </w:rPr>
     </w:lvl>
   </w:abstractNum>
-  <w:abstractNum w:abstractNumId="10" w15:restartNumberingAfterBreak="0">
+  <w:abstractNum w:abstractNumId="11" w15:restartNumberingAfterBreak="0">
     <w:nsid w:val="1B677B8C"/>
     <w:multiLevelType w:val="hybridMultilevel"/>
     <w:tmpl w:val="69D80B2C"/>
@@ -37768,7 +37977,7 @@
       </w:pPr>
     </w:lvl>
   </w:abstractNum>
-  <w:abstractNum w:abstractNumId="11" w15:restartNumberingAfterBreak="0">
+  <w:abstractNum w:abstractNumId="12" w15:restartNumberingAfterBreak="0">
     <w:nsid w:val="1CFE68A0"/>
     <w:multiLevelType w:val="hybridMultilevel"/>
     <w:tmpl w:val="11624A12"/>
@@ -37881,7 +38090,93 @@
       </w:rPr>
     </w:lvl>
   </w:abstractNum>
-  <w:abstractNum w:abstractNumId="12" w15:restartNumberingAfterBreak="0">
+  <w:abstractNum w:abstractNumId="13" w15:restartNumberingAfterBreak="0">
+    <w:nsid w:val="1EEC7AF5"/>
+    <w:multiLevelType w:val="hybridMultilevel"/>
+    <w:tmpl w:val="ADDA160A"/>
+    <w:lvl w:ilvl="0" w:tplc="4009000F">
+      <w:start w:val="1"/>
+      <w:numFmt w:val="decimal"/>
+      <w:lvlText w:val="%1."/>
+      <w:lvlJc w:val="left"/>
+      <w:pPr>
+        <w:ind w:left="720" w:hanging="360"/>
+      </w:pPr>
+    </w:lvl>
+    <w:lvl w:ilvl="1" w:tplc="40090019" w:tentative="1">
+      <w:start w:val="1"/>
+      <w:numFmt w:val="lowerLetter"/>
+      <w:lvlText w:val="%2."/>
+      <w:lvlJc w:val="left"/>
+      <w:pPr>
+        <w:ind w:left="1440" w:hanging="360"/>
+      </w:pPr>
+    </w:lvl>
+    <w:lvl w:ilvl="2" w:tplc="4009001B" w:tentative="1">
+      <w:start w:val="1"/>
+      <w:numFmt w:val="lowerRoman"/>
+      <w:lvlText w:val="%3."/>
+      <w:lvlJc w:val="right"/>
+      <w:pPr>
+        <w:ind w:left="2160" w:hanging="180"/>
+      </w:pPr>
+    </w:lvl>
+    <w:lvl w:ilvl="3" w:tplc="4009000F" w:tentative="1">
+      <w:start w:val="1"/>
+      <w:numFmt w:val="decimal"/>
+      <w:lvlText w:val="%4."/>
+      <w:lvlJc w:val="left"/>
+      <w:pPr>
+        <w:ind w:left="2880" w:hanging="360"/>
+      </w:pPr>
+    </w:lvl>
+    <w:lvl w:ilvl="4" w:tplc="40090019" w:tentative="1">
+      <w:start w:val="1"/>
+      <w:numFmt w:val="lowerLetter"/>
+      <w:lvlText w:val="%5."/>
+      <w:lvlJc w:val="left"/>
+      <w:pPr>
+        <w:ind w:left="3600" w:hanging="360"/>
+      </w:pPr>
+    </w:lvl>
+    <w:lvl w:ilvl="5" w:tplc="4009001B" w:tentative="1">
+      <w:start w:val="1"/>
+      <w:numFmt w:val="lowerRoman"/>
+      <w:lvlText w:val="%6."/>
+      <w:lvlJc w:val="right"/>
+      <w:pPr>
+        <w:ind w:left="4320" w:hanging="180"/>
+      </w:pPr>
+    </w:lvl>
+    <w:lvl w:ilvl="6" w:tplc="4009000F" w:tentative="1">
+      <w:start w:val="1"/>
+      <w:numFmt w:val="decimal"/>
+      <w:lvlText w:val="%7."/>
+      <w:lvlJc w:val="left"/>
+      <w:pPr>
+        <w:ind w:left="5040" w:hanging="360"/>
+      </w:pPr>
+    </w:lvl>
+    <w:lvl w:ilvl="7" w:tplc="40090019" w:tentative="1">
+      <w:start w:val="1"/>
+      <w:numFmt w:val="lowerLetter"/>
+      <w:lvlText w:val="%8."/>
+      <w:lvlJc w:val="left"/>
+      <w:pPr>
+        <w:ind w:left="5760" w:hanging="360"/>
+      </w:pPr>
+    </w:lvl>
+    <w:lvl w:ilvl="8" w:tplc="4009001B" w:tentative="1">
+      <w:start w:val="1"/>
+      <w:numFmt w:val="lowerRoman"/>
+      <w:lvlText w:val="%9."/>
+      <w:lvlJc w:val="right"/>
+      <w:pPr>
+        <w:ind w:left="6480" w:hanging="180"/>
+      </w:pPr>
+    </w:lvl>
+  </w:abstractNum>
+  <w:abstractNum w:abstractNumId="14" w15:restartNumberingAfterBreak="0">
     <w:nsid w:val="1EF854EF"/>
     <w:multiLevelType w:val="hybridMultilevel"/>
     <w:tmpl w:val="13224954"/>
@@ -37994,7 +38289,7 @@
       </w:rPr>
     </w:lvl>
   </w:abstractNum>
-  <w:abstractNum w:abstractNumId="13" w15:restartNumberingAfterBreak="0">
+  <w:abstractNum w:abstractNumId="15" w15:restartNumberingAfterBreak="0">
     <w:nsid w:val="21C125CB"/>
     <w:multiLevelType w:val="multilevel"/>
     <w:tmpl w:val="26807856"/>
@@ -38107,7 +38402,7 @@
       </w:rPr>
     </w:lvl>
   </w:abstractNum>
-  <w:abstractNum w:abstractNumId="14" w15:restartNumberingAfterBreak="0">
+  <w:abstractNum w:abstractNumId="16" w15:restartNumberingAfterBreak="0">
     <w:nsid w:val="2A6A6B1A"/>
     <w:multiLevelType w:val="hybridMultilevel"/>
     <w:tmpl w:val="FFA04576"/>
@@ -38220,7 +38515,7 @@
       </w:rPr>
     </w:lvl>
   </w:abstractNum>
-  <w:abstractNum w:abstractNumId="15" w15:restartNumberingAfterBreak="0">
+  <w:abstractNum w:abstractNumId="17" w15:restartNumberingAfterBreak="0">
     <w:nsid w:val="2DCD4524"/>
     <w:multiLevelType w:val="hybridMultilevel"/>
     <w:tmpl w:val="DA42BEFA"/>
@@ -38309,10 +38604,10 @@
       </w:pPr>
     </w:lvl>
   </w:abstractNum>
-  <w:abstractNum w:abstractNumId="16" w15:restartNumberingAfterBreak="0">
+  <w:abstractNum w:abstractNumId="18" w15:restartNumberingAfterBreak="0">
     <w:nsid w:val="2EAA7B27"/>
     <w:multiLevelType w:val="hybridMultilevel"/>
-    <w:tmpl w:val="B45A5456"/>
+    <w:tmpl w:val="DFB22AF2"/>
     <w:lvl w:ilvl="0" w:tplc="4009000F">
       <w:start w:val="1"/>
       <w:numFmt w:val="decimal"/>
@@ -38395,7 +38690,7 @@
       </w:pPr>
     </w:lvl>
   </w:abstractNum>
-  <w:abstractNum w:abstractNumId="17" w15:restartNumberingAfterBreak="0">
+  <w:abstractNum w:abstractNumId="19" w15:restartNumberingAfterBreak="0">
     <w:nsid w:val="2F2723A2"/>
     <w:multiLevelType w:val="hybridMultilevel"/>
     <w:tmpl w:val="635C25B2"/>
@@ -38508,7 +38803,7 @@
       </w:rPr>
     </w:lvl>
   </w:abstractNum>
-  <w:abstractNum w:abstractNumId="18" w15:restartNumberingAfterBreak="0">
+  <w:abstractNum w:abstractNumId="20" w15:restartNumberingAfterBreak="0">
     <w:nsid w:val="2FC9606B"/>
     <w:multiLevelType w:val="hybridMultilevel"/>
     <w:tmpl w:val="EF1C8E5E"/>
@@ -38594,7 +38889,7 @@
       </w:pPr>
     </w:lvl>
   </w:abstractNum>
-  <w:abstractNum w:abstractNumId="19" w15:restartNumberingAfterBreak="0">
+  <w:abstractNum w:abstractNumId="21" w15:restartNumberingAfterBreak="0">
     <w:nsid w:val="33BD1B49"/>
     <w:multiLevelType w:val="hybridMultilevel"/>
     <w:tmpl w:val="4B5A26DE"/>
@@ -38686,7 +38981,7 @@
       </w:pPr>
     </w:lvl>
   </w:abstractNum>
-  <w:abstractNum w:abstractNumId="20" w15:restartNumberingAfterBreak="0">
+  <w:abstractNum w:abstractNumId="22" w15:restartNumberingAfterBreak="0">
     <w:nsid w:val="34E1632A"/>
     <w:multiLevelType w:val="hybridMultilevel"/>
     <w:tmpl w:val="8316802C"/>
@@ -38775,7 +39070,93 @@
       </w:pPr>
     </w:lvl>
   </w:abstractNum>
-  <w:abstractNum w:abstractNumId="21" w15:restartNumberingAfterBreak="0">
+  <w:abstractNum w:abstractNumId="23" w15:restartNumberingAfterBreak="0">
+    <w:nsid w:val="373A5B8E"/>
+    <w:multiLevelType w:val="hybridMultilevel"/>
+    <w:tmpl w:val="630E70E6"/>
+    <w:lvl w:ilvl="0" w:tplc="4009000F">
+      <w:start w:val="1"/>
+      <w:numFmt w:val="decimal"/>
+      <w:lvlText w:val="%1."/>
+      <w:lvlJc w:val="left"/>
+      <w:pPr>
+        <w:ind w:left="720" w:hanging="360"/>
+      </w:pPr>
+    </w:lvl>
+    <w:lvl w:ilvl="1" w:tplc="40090019" w:tentative="1">
+      <w:start w:val="1"/>
+      <w:numFmt w:val="lowerLetter"/>
+      <w:lvlText w:val="%2."/>
+      <w:lvlJc w:val="left"/>
+      <w:pPr>
+        <w:ind w:left="1440" w:hanging="360"/>
+      </w:pPr>
+    </w:lvl>
+    <w:lvl w:ilvl="2" w:tplc="4009001B" w:tentative="1">
+      <w:start w:val="1"/>
+      <w:numFmt w:val="lowerRoman"/>
+      <w:lvlText w:val="%3."/>
+      <w:lvlJc w:val="right"/>
+      <w:pPr>
+        <w:ind w:left="2160" w:hanging="180"/>
+      </w:pPr>
+    </w:lvl>
+    <w:lvl w:ilvl="3" w:tplc="4009000F" w:tentative="1">
+      <w:start w:val="1"/>
+      <w:numFmt w:val="decimal"/>
+      <w:lvlText w:val="%4."/>
+      <w:lvlJc w:val="left"/>
+      <w:pPr>
+        <w:ind w:left="2880" w:hanging="360"/>
+      </w:pPr>
+    </w:lvl>
+    <w:lvl w:ilvl="4" w:tplc="40090019" w:tentative="1">
+      <w:start w:val="1"/>
+      <w:numFmt w:val="lowerLetter"/>
+      <w:lvlText w:val="%5."/>
+      <w:lvlJc w:val="left"/>
+      <w:pPr>
+        <w:ind w:left="3600" w:hanging="360"/>
+      </w:pPr>
+    </w:lvl>
+    <w:lvl w:ilvl="5" w:tplc="4009001B" w:tentative="1">
+      <w:start w:val="1"/>
+      <w:numFmt w:val="lowerRoman"/>
+      <w:lvlText w:val="%6."/>
+      <w:lvlJc w:val="right"/>
+      <w:pPr>
+        <w:ind w:left="4320" w:hanging="180"/>
+      </w:pPr>
+    </w:lvl>
+    <w:lvl w:ilvl="6" w:tplc="4009000F" w:tentative="1">
+      <w:start w:val="1"/>
+      <w:numFmt w:val="decimal"/>
+      <w:lvlText w:val="%7."/>
+      <w:lvlJc w:val="left"/>
+      <w:pPr>
+        <w:ind w:left="5040" w:hanging="360"/>
+      </w:pPr>
+    </w:lvl>
+    <w:lvl w:ilvl="7" w:tplc="40090019" w:tentative="1">
+      <w:start w:val="1"/>
+      <w:numFmt w:val="lowerLetter"/>
+      <w:lvlText w:val="%8."/>
+      <w:lvlJc w:val="left"/>
+      <w:pPr>
+        <w:ind w:left="5760" w:hanging="360"/>
+      </w:pPr>
+    </w:lvl>
+    <w:lvl w:ilvl="8" w:tplc="4009001B" w:tentative="1">
+      <w:start w:val="1"/>
+      <w:numFmt w:val="lowerRoman"/>
+      <w:lvlText w:val="%9."/>
+      <w:lvlJc w:val="right"/>
+      <w:pPr>
+        <w:ind w:left="6480" w:hanging="180"/>
+      </w:pPr>
+    </w:lvl>
+  </w:abstractNum>
+  <w:abstractNum w:abstractNumId="24" w15:restartNumberingAfterBreak="0">
     <w:nsid w:val="393D27AA"/>
     <w:multiLevelType w:val="multilevel"/>
     <w:tmpl w:val="AAA29BC4"/>
@@ -38924,7 +39305,7 @@
       </w:rPr>
     </w:lvl>
   </w:abstractNum>
-  <w:abstractNum w:abstractNumId="22" w15:restartNumberingAfterBreak="0">
+  <w:abstractNum w:abstractNumId="25" w15:restartNumberingAfterBreak="0">
     <w:nsid w:val="42806D2B"/>
     <w:multiLevelType w:val="hybridMultilevel"/>
     <w:tmpl w:val="78085CA2"/>
@@ -39013,7 +39394,7 @@
       </w:pPr>
     </w:lvl>
   </w:abstractNum>
-  <w:abstractNum w:abstractNumId="23" w15:restartNumberingAfterBreak="0">
+  <w:abstractNum w:abstractNumId="26" w15:restartNumberingAfterBreak="0">
     <w:nsid w:val="498773C8"/>
     <w:multiLevelType w:val="hybridMultilevel"/>
     <w:tmpl w:val="965A9A1E"/>
@@ -39125,7 +39506,7 @@
       </w:rPr>
     </w:lvl>
   </w:abstractNum>
-  <w:abstractNum w:abstractNumId="24" w15:restartNumberingAfterBreak="0">
+  <w:abstractNum w:abstractNumId="27" w15:restartNumberingAfterBreak="0">
     <w:nsid w:val="4E781C5A"/>
     <w:multiLevelType w:val="hybridMultilevel"/>
     <w:tmpl w:val="87E6F60A"/>
@@ -39216,7 +39597,7 @@
       </w:pPr>
     </w:lvl>
   </w:abstractNum>
-  <w:abstractNum w:abstractNumId="25" w15:restartNumberingAfterBreak="0">
+  <w:abstractNum w:abstractNumId="28" w15:restartNumberingAfterBreak="0">
     <w:nsid w:val="4F5A049F"/>
     <w:multiLevelType w:val="hybridMultilevel"/>
     <w:tmpl w:val="8316802C"/>
@@ -39305,7 +39686,7 @@
       </w:pPr>
     </w:lvl>
   </w:abstractNum>
-  <w:abstractNum w:abstractNumId="26" w15:restartNumberingAfterBreak="0">
+  <w:abstractNum w:abstractNumId="29" w15:restartNumberingAfterBreak="0">
     <w:nsid w:val="50935400"/>
     <w:multiLevelType w:val="multilevel"/>
     <w:tmpl w:val="EA1E41D8"/>
@@ -39423,7 +39804,7 @@
       </w:rPr>
     </w:lvl>
   </w:abstractNum>
-  <w:abstractNum w:abstractNumId="27" w15:restartNumberingAfterBreak="0">
+  <w:abstractNum w:abstractNumId="30" w15:restartNumberingAfterBreak="0">
     <w:nsid w:val="53FF285D"/>
     <w:multiLevelType w:val="hybridMultilevel"/>
     <w:tmpl w:val="8316802C"/>
@@ -39512,7 +39893,7 @@
       </w:pPr>
     </w:lvl>
   </w:abstractNum>
-  <w:abstractNum w:abstractNumId="28" w15:restartNumberingAfterBreak="0">
+  <w:abstractNum w:abstractNumId="31" w15:restartNumberingAfterBreak="0">
     <w:nsid w:val="554917B1"/>
     <w:multiLevelType w:val="hybridMultilevel"/>
     <w:tmpl w:val="7A50E548"/>
@@ -39625,7 +40006,7 @@
       </w:rPr>
     </w:lvl>
   </w:abstractNum>
-  <w:abstractNum w:abstractNumId="29" w15:restartNumberingAfterBreak="0">
+  <w:abstractNum w:abstractNumId="32" w15:restartNumberingAfterBreak="0">
     <w:nsid w:val="55FD0686"/>
     <w:multiLevelType w:val="hybridMultilevel"/>
     <w:tmpl w:val="8316802C"/>
@@ -39714,7 +40095,7 @@
       </w:pPr>
     </w:lvl>
   </w:abstractNum>
-  <w:abstractNum w:abstractNumId="30" w15:restartNumberingAfterBreak="0">
+  <w:abstractNum w:abstractNumId="33" w15:restartNumberingAfterBreak="0">
     <w:nsid w:val="56374AE2"/>
     <w:multiLevelType w:val="hybridMultilevel"/>
     <w:tmpl w:val="8316802C"/>
@@ -39803,7 +40184,7 @@
       </w:pPr>
     </w:lvl>
   </w:abstractNum>
-  <w:abstractNum w:abstractNumId="31" w15:restartNumberingAfterBreak="0">
+  <w:abstractNum w:abstractNumId="34" w15:restartNumberingAfterBreak="0">
     <w:nsid w:val="582F5473"/>
     <w:multiLevelType w:val="hybridMultilevel"/>
     <w:tmpl w:val="8316802C"/>
@@ -39892,7 +40273,7 @@
       </w:pPr>
     </w:lvl>
   </w:abstractNum>
-  <w:abstractNum w:abstractNumId="32" w15:restartNumberingAfterBreak="0">
+  <w:abstractNum w:abstractNumId="35" w15:restartNumberingAfterBreak="0">
     <w:nsid w:val="5D415D07"/>
     <w:multiLevelType w:val="hybridMultilevel"/>
     <w:tmpl w:val="322418DE"/>
@@ -39978,7 +40359,7 @@
       </w:pPr>
     </w:lvl>
   </w:abstractNum>
-  <w:abstractNum w:abstractNumId="33" w15:restartNumberingAfterBreak="0">
+  <w:abstractNum w:abstractNumId="36" w15:restartNumberingAfterBreak="0">
     <w:nsid w:val="63A907BF"/>
     <w:multiLevelType w:val="hybridMultilevel"/>
     <w:tmpl w:val="8316802C"/>
@@ -40067,7 +40448,7 @@
       </w:pPr>
     </w:lvl>
   </w:abstractNum>
-  <w:abstractNum w:abstractNumId="34" w15:restartNumberingAfterBreak="0">
+  <w:abstractNum w:abstractNumId="37" w15:restartNumberingAfterBreak="0">
     <w:nsid w:val="63A9163E"/>
     <w:multiLevelType w:val="hybridMultilevel"/>
     <w:tmpl w:val="9578A066"/>
@@ -40156,7 +40537,93 @@
       </w:pPr>
     </w:lvl>
   </w:abstractNum>
-  <w:abstractNum w:abstractNumId="35" w15:restartNumberingAfterBreak="0">
+  <w:abstractNum w:abstractNumId="38" w15:restartNumberingAfterBreak="0">
+    <w:nsid w:val="6DFF3115"/>
+    <w:multiLevelType w:val="hybridMultilevel"/>
+    <w:tmpl w:val="75B66A14"/>
+    <w:lvl w:ilvl="0" w:tplc="4009000F">
+      <w:start w:val="1"/>
+      <w:numFmt w:val="decimal"/>
+      <w:lvlText w:val="%1."/>
+      <w:lvlJc w:val="left"/>
+      <w:pPr>
+        <w:ind w:left="720" w:hanging="360"/>
+      </w:pPr>
+    </w:lvl>
+    <w:lvl w:ilvl="1" w:tplc="40090019">
+      <w:start w:val="1"/>
+      <w:numFmt w:val="lowerLetter"/>
+      <w:lvlText w:val="%2."/>
+      <w:lvlJc w:val="left"/>
+      <w:pPr>
+        <w:ind w:left="1440" w:hanging="360"/>
+      </w:pPr>
+    </w:lvl>
+    <w:lvl w:ilvl="2" w:tplc="4009001B" w:tentative="1">
+      <w:start w:val="1"/>
+      <w:numFmt w:val="lowerRoman"/>
+      <w:lvlText w:val="%3."/>
+      <w:lvlJc w:val="right"/>
+      <w:pPr>
+        <w:ind w:left="2160" w:hanging="180"/>
+      </w:pPr>
+    </w:lvl>
+    <w:lvl w:ilvl="3" w:tplc="4009000F" w:tentative="1">
+      <w:start w:val="1"/>
+      <w:numFmt w:val="decimal"/>
+      <w:lvlText w:val="%4."/>
+      <w:lvlJc w:val="left"/>
+      <w:pPr>
+        <w:ind w:left="2880" w:hanging="360"/>
+      </w:pPr>
+    </w:lvl>
+    <w:lvl w:ilvl="4" w:tplc="40090019" w:tentative="1">
+      <w:start w:val="1"/>
+      <w:numFmt w:val="lowerLetter"/>
+      <w:lvlText w:val="%5."/>
+      <w:lvlJc w:val="left"/>
+      <w:pPr>
+        <w:ind w:left="3600" w:hanging="360"/>
+      </w:pPr>
+    </w:lvl>
+    <w:lvl w:ilvl="5" w:tplc="4009001B" w:tentative="1">
+      <w:start w:val="1"/>
+      <w:numFmt w:val="lowerRoman"/>
+      <w:lvlText w:val="%6."/>
+      <w:lvlJc w:val="right"/>
+      <w:pPr>
+        <w:ind w:left="4320" w:hanging="180"/>
+      </w:pPr>
+    </w:lvl>
+    <w:lvl w:ilvl="6" w:tplc="4009000F" w:tentative="1">
+      <w:start w:val="1"/>
+      <w:numFmt w:val="decimal"/>
+      <w:lvlText w:val="%7."/>
+      <w:lvlJc w:val="left"/>
+      <w:pPr>
+        <w:ind w:left="5040" w:hanging="360"/>
+      </w:pPr>
+    </w:lvl>
+    <w:lvl w:ilvl="7" w:tplc="40090019" w:tentative="1">
+      <w:start w:val="1"/>
+      <w:numFmt w:val="lowerLetter"/>
+      <w:lvlText w:val="%8."/>
+      <w:lvlJc w:val="left"/>
+      <w:pPr>
+        <w:ind w:left="5760" w:hanging="360"/>
+      </w:pPr>
+    </w:lvl>
+    <w:lvl w:ilvl="8" w:tplc="4009001B" w:tentative="1">
+      <w:start w:val="1"/>
+      <w:numFmt w:val="lowerRoman"/>
+      <w:lvlText w:val="%9."/>
+      <w:lvlJc w:val="right"/>
+      <w:pPr>
+        <w:ind w:left="6480" w:hanging="180"/>
+      </w:pPr>
+    </w:lvl>
+  </w:abstractNum>
+  <w:abstractNum w:abstractNumId="39" w15:restartNumberingAfterBreak="0">
     <w:nsid w:val="736C3E25"/>
     <w:multiLevelType w:val="hybridMultilevel"/>
     <w:tmpl w:val="988E2714"/>
@@ -40269,7 +40736,93 @@
       </w:rPr>
     </w:lvl>
   </w:abstractNum>
-  <w:abstractNum w:abstractNumId="36" w15:restartNumberingAfterBreak="0">
+  <w:abstractNum w:abstractNumId="40" w15:restartNumberingAfterBreak="0">
+    <w:nsid w:val="744E2B4D"/>
+    <w:multiLevelType w:val="hybridMultilevel"/>
+    <w:tmpl w:val="28802690"/>
+    <w:lvl w:ilvl="0" w:tplc="4009000F">
+      <w:start w:val="1"/>
+      <w:numFmt w:val="decimal"/>
+      <w:lvlText w:val="%1."/>
+      <w:lvlJc w:val="left"/>
+      <w:pPr>
+        <w:ind w:left="720" w:hanging="360"/>
+      </w:pPr>
+    </w:lvl>
+    <w:lvl w:ilvl="1" w:tplc="40090019" w:tentative="1">
+      <w:start w:val="1"/>
+      <w:numFmt w:val="lowerLetter"/>
+      <w:lvlText w:val="%2."/>
+      <w:lvlJc w:val="left"/>
+      <w:pPr>
+        <w:ind w:left="1440" w:hanging="360"/>
+      </w:pPr>
+    </w:lvl>
+    <w:lvl w:ilvl="2" w:tplc="4009001B" w:tentative="1">
+      <w:start w:val="1"/>
+      <w:numFmt w:val="lowerRoman"/>
+      <w:lvlText w:val="%3."/>
+      <w:lvlJc w:val="right"/>
+      <w:pPr>
+        <w:ind w:left="2160" w:hanging="180"/>
+      </w:pPr>
+    </w:lvl>
+    <w:lvl w:ilvl="3" w:tplc="4009000F" w:tentative="1">
+      <w:start w:val="1"/>
+      <w:numFmt w:val="decimal"/>
+      <w:lvlText w:val="%4."/>
+      <w:lvlJc w:val="left"/>
+      <w:pPr>
+        <w:ind w:left="2880" w:hanging="360"/>
+      </w:pPr>
+    </w:lvl>
+    <w:lvl w:ilvl="4" w:tplc="40090019" w:tentative="1">
+      <w:start w:val="1"/>
+      <w:numFmt w:val="lowerLetter"/>
+      <w:lvlText w:val="%5."/>
+      <w:lvlJc w:val="left"/>
+      <w:pPr>
+        <w:ind w:left="3600" w:hanging="360"/>
+      </w:pPr>
+    </w:lvl>
+    <w:lvl w:ilvl="5" w:tplc="4009001B" w:tentative="1">
+      <w:start w:val="1"/>
+      <w:numFmt w:val="lowerRoman"/>
+      <w:lvlText w:val="%6."/>
+      <w:lvlJc w:val="right"/>
+      <w:pPr>
+        <w:ind w:left="4320" w:hanging="180"/>
+      </w:pPr>
+    </w:lvl>
+    <w:lvl w:ilvl="6" w:tplc="4009000F" w:tentative="1">
+      <w:start w:val="1"/>
+      <w:numFmt w:val="decimal"/>
+      <w:lvlText w:val="%7."/>
+      <w:lvlJc w:val="left"/>
+      <w:pPr>
+        <w:ind w:left="5040" w:hanging="360"/>
+      </w:pPr>
+    </w:lvl>
+    <w:lvl w:ilvl="7" w:tplc="40090019" w:tentative="1">
+      <w:start w:val="1"/>
+      <w:numFmt w:val="lowerLetter"/>
+      <w:lvlText w:val="%8."/>
+      <w:lvlJc w:val="left"/>
+      <w:pPr>
+        <w:ind w:left="5760" w:hanging="360"/>
+      </w:pPr>
+    </w:lvl>
+    <w:lvl w:ilvl="8" w:tplc="4009001B" w:tentative="1">
+      <w:start w:val="1"/>
+      <w:numFmt w:val="lowerRoman"/>
+      <w:lvlText w:val="%9."/>
+      <w:lvlJc w:val="right"/>
+      <w:pPr>
+        <w:ind w:left="6480" w:hanging="180"/>
+      </w:pPr>
+    </w:lvl>
+  </w:abstractNum>
+  <w:abstractNum w:abstractNumId="41" w15:restartNumberingAfterBreak="0">
     <w:nsid w:val="754D56D3"/>
     <w:multiLevelType w:val="hybridMultilevel"/>
     <w:tmpl w:val="2A58B5B4"/>
@@ -40382,7 +40935,7 @@
       </w:rPr>
     </w:lvl>
   </w:abstractNum>
-  <w:abstractNum w:abstractNumId="37" w15:restartNumberingAfterBreak="0">
+  <w:abstractNum w:abstractNumId="42" w15:restartNumberingAfterBreak="0">
     <w:nsid w:val="7A126006"/>
     <w:multiLevelType w:val="hybridMultilevel"/>
     <w:tmpl w:val="8316802C"/>
@@ -40471,7 +41024,7 @@
       </w:pPr>
     </w:lvl>
   </w:abstractNum>
-  <w:abstractNum w:abstractNumId="38" w15:restartNumberingAfterBreak="0">
+  <w:abstractNum w:abstractNumId="43" w15:restartNumberingAfterBreak="0">
     <w:nsid w:val="7C4525EF"/>
     <w:multiLevelType w:val="hybridMultilevel"/>
     <w:tmpl w:val="8316802C"/>
@@ -40560,7 +41113,7 @@
       </w:pPr>
     </w:lvl>
   </w:abstractNum>
-  <w:abstractNum w:abstractNumId="39" w15:restartNumberingAfterBreak="0">
+  <w:abstractNum w:abstractNumId="44" w15:restartNumberingAfterBreak="0">
     <w:nsid w:val="7CCF51DF"/>
     <w:multiLevelType w:val="hybridMultilevel"/>
     <w:tmpl w:val="8316802C"/>
@@ -40649,7 +41202,7 @@
       </w:pPr>
     </w:lvl>
   </w:abstractNum>
-  <w:abstractNum w:abstractNumId="40" w15:restartNumberingAfterBreak="0">
+  <w:abstractNum w:abstractNumId="45" w15:restartNumberingAfterBreak="0">
     <w:nsid w:val="7E7C2BD7"/>
     <w:multiLevelType w:val="hybridMultilevel"/>
     <w:tmpl w:val="40B26916"/>
@@ -40763,79 +41316,79 @@
     </w:lvl>
   </w:abstractNum>
   <w:num w:numId="1">
-    <w:abstractNumId w:val="13"/>
+    <w:abstractNumId w:val="15"/>
   </w:num>
   <w:num w:numId="2">
-    <w:abstractNumId w:val="19"/>
+    <w:abstractNumId w:val="21"/>
   </w:num>
   <w:num w:numId="3">
-    <w:abstractNumId w:val="16"/>
+    <w:abstractNumId w:val="18"/>
   </w:num>
   <w:num w:numId="4">
-    <w:abstractNumId w:val="6"/>
+    <w:abstractNumId w:val="7"/>
   </w:num>
   <w:num w:numId="5">
     <w:abstractNumId w:val="0"/>
   </w:num>
   <w:num w:numId="6">
-    <w:abstractNumId w:val="34"/>
+    <w:abstractNumId w:val="37"/>
   </w:num>
   <w:num w:numId="7">
+    <w:abstractNumId w:val="27"/>
+  </w:num>
+  <w:num w:numId="8">
+    <w:abstractNumId w:val="25"/>
+  </w:num>
+  <w:num w:numId="9">
+    <w:abstractNumId w:val="20"/>
+  </w:num>
+  <w:num w:numId="10">
+    <w:abstractNumId w:val="14"/>
+  </w:num>
+  <w:num w:numId="11">
+    <w:abstractNumId w:val="45"/>
+  </w:num>
+  <w:num w:numId="12">
+    <w:abstractNumId w:val="39"/>
+  </w:num>
+  <w:num w:numId="13">
+    <w:abstractNumId w:val="11"/>
+  </w:num>
+  <w:num w:numId="14">
+    <w:abstractNumId w:val="19"/>
+  </w:num>
+  <w:num w:numId="15">
+    <w:abstractNumId w:val="16"/>
+  </w:num>
+  <w:num w:numId="16">
+    <w:abstractNumId w:val="41"/>
+  </w:num>
+  <w:num w:numId="17">
+    <w:abstractNumId w:val="10"/>
+  </w:num>
+  <w:num w:numId="18">
     <w:abstractNumId w:val="24"/>
   </w:num>
-  <w:num w:numId="8">
-    <w:abstractNumId w:val="22"/>
-  </w:num>
-  <w:num w:numId="9">
-    <w:abstractNumId w:val="18"/>
-  </w:num>
-  <w:num w:numId="10">
-    <w:abstractNumId w:val="12"/>
-  </w:num>
-  <w:num w:numId="11">
-    <w:abstractNumId w:val="40"/>
-  </w:num>
-  <w:num w:numId="12">
+  <w:num w:numId="19">
     <w:abstractNumId w:val="35"/>
   </w:num>
-  <w:num w:numId="13">
-    <w:abstractNumId w:val="10"/>
+  <w:num w:numId="20">
+    <w:abstractNumId w:val="29"/>
   </w:num>
-  <w:num w:numId="14">
-    <w:abstractNumId w:val="17"/>
+  <w:num w:numId="21">
+    <w:abstractNumId w:val="42"/>
   </w:num>
-  <w:num w:numId="15">
-    <w:abstractNumId w:val="14"/>
-  </w:num>
-  <w:num w:numId="16">
+  <w:num w:numId="22">
     <w:abstractNumId w:val="36"/>
   </w:num>
-  <w:num w:numId="17">
-    <w:abstractNumId w:val="9"/>
-  </w:num>
-  <w:num w:numId="18">
-    <w:abstractNumId w:val="21"/>
-  </w:num>
-  <w:num w:numId="19">
-    <w:abstractNumId w:val="32"/>
-  </w:num>
-  <w:num w:numId="20">
-    <w:abstractNumId w:val="26"/>
-  </w:num>
-  <w:num w:numId="21">
-    <w:abstractNumId w:val="37"/>
-  </w:num>
-  <w:num w:numId="22">
-    <w:abstractNumId w:val="33"/>
-  </w:num>
   <w:num w:numId="23">
-    <w:abstractNumId w:val="27"/>
+    <w:abstractNumId w:val="30"/>
   </w:num>
   <w:num w:numId="24">
     <w:abstractNumId w:val="3"/>
   </w:num>
   <w:num w:numId="25">
-    <w:abstractNumId w:val="25"/>
+    <w:abstractNumId w:val="28"/>
   </w:num>
   <w:num w:numId="26">
     <w:abstractNumId w:val="5"/>
@@ -40847,49 +41400,64 @@
     <w:abstractNumId w:val="1"/>
   </w:num>
   <w:num w:numId="29">
-    <w:abstractNumId w:val="30"/>
+    <w:abstractNumId w:val="33"/>
   </w:num>
   <w:num w:numId="30">
-    <w:abstractNumId w:val="23"/>
+    <w:abstractNumId w:val="26"/>
   </w:num>
   <w:num w:numId="31">
-    <w:abstractNumId w:val="28"/>
+    <w:abstractNumId w:val="31"/>
   </w:num>
   <w:num w:numId="32">
-    <w:abstractNumId w:val="11"/>
+    <w:abstractNumId w:val="12"/>
   </w:num>
   <w:num w:numId="33">
-    <w:abstractNumId w:val="15"/>
+    <w:abstractNumId w:val="17"/>
   </w:num>
   <w:num w:numId="34">
-    <w:abstractNumId w:val="20"/>
+    <w:abstractNumId w:val="22"/>
   </w:num>
   <w:num w:numId="35">
-    <w:abstractNumId w:val="38"/>
+    <w:abstractNumId w:val="43"/>
   </w:num>
   <w:num w:numId="36">
-    <w:abstractNumId w:val="39"/>
+    <w:abstractNumId w:val="44"/>
   </w:num>
   <w:num w:numId="37">
-    <w:abstractNumId w:val="7"/>
+    <w:abstractNumId w:val="8"/>
   </w:num>
   <w:num w:numId="38">
-    <w:abstractNumId w:val="31"/>
+    <w:abstractNumId w:val="34"/>
   </w:num>
   <w:num w:numId="39">
     <w:abstractNumId w:val="2"/>
   </w:num>
   <w:num w:numId="40">
-    <w:abstractNumId w:val="8"/>
+    <w:abstractNumId w:val="9"/>
   </w:num>
   <w:num w:numId="41">
-    <w:abstractNumId w:val="29"/>
+    <w:abstractNumId w:val="32"/>
+  </w:num>
+  <w:num w:numId="42">
+    <w:abstractNumId w:val="13"/>
+  </w:num>
+  <w:num w:numId="43">
+    <w:abstractNumId w:val="38"/>
+  </w:num>
+  <w:num w:numId="44">
+    <w:abstractNumId w:val="40"/>
+  </w:num>
+  <w:num w:numId="45">
+    <w:abstractNumId w:val="23"/>
+  </w:num>
+  <w:num w:numId="46">
+    <w:abstractNumId w:val="6"/>
   </w:num>
 </w:numbering>
 </file>
 
 <file path=word/styles.xml><?xml version="1.0" encoding="utf-8"?>
-<w:styles xmlns:mc="http://schemas.openxmlformats.org/markup-compatibility/2006" xmlns:r="http://schemas.openxmlformats.org/officeDocument/2006/relationships" xmlns:w="http://schemas.openxmlformats.org/wordprocessingml/2006/main" xmlns:w14="http://schemas.microsoft.com/office/word/2010/wordml" xmlns:w15="http://schemas.microsoft.com/office/word/2012/wordml" mc:Ignorable="w14 w15">
+<w:styles xmlns:mc="http://schemas.openxmlformats.org/markup-compatibility/2006" xmlns:r="http://schemas.openxmlformats.org/officeDocument/2006/relationships" xmlns:w="http://schemas.openxmlformats.org/wordprocessingml/2006/main" xmlns:w14="http://schemas.microsoft.com/office/word/2010/wordml" xmlns:w15="http://schemas.microsoft.com/office/word/2012/wordml" xmlns:w16cex="http://schemas.microsoft.com/office/word/2018/wordml/cex" xmlns:w16cid="http://schemas.microsoft.com/office/word/2016/wordml/cid" xmlns:w16="http://schemas.microsoft.com/office/word/2018/wordml" xmlns:w16sdtdh="http://schemas.microsoft.com/office/word/2020/wordml/sdtdatahash" xmlns:w16se="http://schemas.microsoft.com/office/word/2015/wordml/symex" mc:Ignorable="w14 w15 w16se w16cid w16 w16cex w16sdtdh">
   <w:docDefaults>
     <w:rPrDefault>
       <w:rPr>
@@ -40905,7 +41473,7 @@
       </w:pPr>
     </w:pPrDefault>
   </w:docDefaults>
-  <w:latentStyles w:defLockedState="0" w:defUIPriority="99" w:defSemiHidden="0" w:defUnhideWhenUsed="0" w:defQFormat="0" w:count="371">
+  <w:latentStyles w:defLockedState="0" w:defUIPriority="99" w:defSemiHidden="0" w:defUnhideWhenUsed="0" w:defQFormat="0" w:count="376">
     <w:lsdException w:name="Normal" w:uiPriority="0" w:qFormat="1"/>
     <w:lsdException w:name="heading 1" w:uiPriority="9" w:qFormat="1"/>
     <w:lsdException w:name="heading 2" w:semiHidden="1" w:uiPriority="9" w:unhideWhenUsed="1" w:qFormat="1"/>
@@ -41011,7 +41579,6 @@
     <w:lsdException w:name="HTML Sample" w:semiHidden="1" w:unhideWhenUsed="1"/>
     <w:lsdException w:name="HTML Typewriter" w:semiHidden="1" w:unhideWhenUsed="1"/>
     <w:lsdException w:name="HTML Variable" w:semiHidden="1" w:unhideWhenUsed="1"/>
-    <w:lsdException w:name="Normal Table" w:semiHidden="1" w:unhideWhenUsed="1"/>
     <w:lsdException w:name="annotation subject" w:semiHidden="1" w:unhideWhenUsed="1"/>
     <w:lsdException w:name="No List" w:semiHidden="1" w:unhideWhenUsed="1"/>
     <w:lsdException w:name="Outline List 1" w:semiHidden="1" w:unhideWhenUsed="1"/>
@@ -41054,11 +41621,8 @@
     <w:lsdException w:name="Table Contemporary" w:semiHidden="1" w:unhideWhenUsed="1"/>
     <w:lsdException w:name="Table Elegant" w:semiHidden="1" w:unhideWhenUsed="1"/>
     <w:lsdException w:name="Table Professional" w:semiHidden="1" w:unhideWhenUsed="1"/>
-    <w:lsdException w:name="Table Subtle 1" w:semiHidden="1" w:unhideWhenUsed="1"/>
     <w:lsdException w:name="Table Subtle 2" w:semiHidden="1" w:unhideWhenUsed="1"/>
     <w:lsdException w:name="Table Web 1" w:semiHidden="1" w:unhideWhenUsed="1"/>
-    <w:lsdException w:name="Table Web 2" w:semiHidden="1" w:unhideWhenUsed="1"/>
-    <w:lsdException w:name="Table Web 3" w:semiHidden="1" w:unhideWhenUsed="1"/>
     <w:lsdException w:name="Balloon Text" w:semiHidden="1" w:unhideWhenUsed="1"/>
     <w:lsdException w:name="Table Grid" w:uiPriority="39"/>
     <w:lsdException w:name="Table Theme" w:semiHidden="1" w:unhideWhenUsed="1"/>
@@ -41277,6 +41841,11 @@
     <w:lsdException w:name="List Table 5 Dark Accent 6" w:uiPriority="50"/>
     <w:lsdException w:name="List Table 6 Colorful Accent 6" w:uiPriority="51"/>
     <w:lsdException w:name="List Table 7 Colorful Accent 6" w:uiPriority="52"/>
+    <w:lsdException w:name="Mention" w:semiHidden="1" w:unhideWhenUsed="1"/>
+    <w:lsdException w:name="Smart Hyperlink" w:semiHidden="1" w:unhideWhenUsed="1"/>
+    <w:lsdException w:name="Hashtag" w:semiHidden="1" w:unhideWhenUsed="1"/>
+    <w:lsdException w:name="Unresolved Mention" w:semiHidden="1" w:unhideWhenUsed="1"/>
+    <w:lsdException w:name="Smart Link" w:semiHidden="1" w:unhideWhenUsed="1"/>
   </w:latentStyles>
   <w:style w:type="paragraph" w:default="1" w:styleId="Normal">
     <w:name w:val="Normal"/>

</xml_diff>